<commit_message>
section 2.2 is comming...
</commit_message>
<xml_diff>
--- a/Document.docx
+++ b/Document.docx
@@ -1671,8 +1671,8 @@
         <w:textAlignment w:val="auto"/>
         <w:rPr>
           <w:rFonts w:hint="default"/>
-          <w:sz w:val="24"/>
-          <w:szCs w:val="21"/>
+          <w:sz w:val="22"/>
+          <w:szCs w:val="20"/>
           <w:lang w:val="en" w:eastAsia="zh-CN"/>
         </w:rPr>
       </w:pPr>
@@ -1702,8 +1702,8 @@
         <w:textAlignment w:val="auto"/>
         <w:rPr>
           <w:rFonts w:hint="default"/>
-          <w:sz w:val="24"/>
-          <w:szCs w:val="21"/>
+          <w:sz w:val="22"/>
+          <w:szCs w:val="20"/>
           <w:vertAlign w:val="baseline"/>
           <w:lang w:val="en" w:eastAsia="zh-CN"/>
         </w:rPr>
@@ -1711,8 +1711,8 @@
       <w:r>
         <w:rPr>
           <w:rFonts w:hint="default"/>
-          <w:sz w:val="24"/>
-          <w:szCs w:val="21"/>
+          <w:sz w:val="22"/>
+          <w:szCs w:val="20"/>
           <w:lang w:val="en" w:eastAsia="zh-CN"/>
         </w:rPr>
         <w:t>To calculate fractions we first have to notice that the input has the form of “</w:t>
@@ -1721,6 +1721,8 @@
         <w:rPr>
           <w:rStyle w:val="16"/>
           <w:rFonts w:hint="default"/>
+          <w:sz w:val="22"/>
+          <w:szCs w:val="18"/>
           <w:lang w:val="en" w:eastAsia="zh-CN"/>
         </w:rPr>
         <w:t>1.(mantissa)*2</w:t>
@@ -1729,6 +1731,8 @@
         <w:rPr>
           <w:rStyle w:val="16"/>
           <w:rFonts w:hint="default" w:ascii="PT Serif"/>
+          <w:sz w:val="22"/>
+          <w:szCs w:val="18"/>
           <w:lang w:val="en" w:eastAsia="zh-CN"/>
         </w:rPr>
         <w:t xml:space="preserve"> </w:t>
@@ -1737,6 +1741,8 @@
         <w:rPr>
           <w:rStyle w:val="16"/>
           <w:rFonts w:hint="default"/>
+          <w:sz w:val="22"/>
+          <w:szCs w:val="18"/>
           <w:vertAlign w:val="superscript"/>
           <w:lang w:val="en" w:eastAsia="zh-CN"/>
         </w:rPr>
@@ -1746,6 +1752,8 @@
         <w:rPr>
           <w:rStyle w:val="16"/>
           <w:rFonts w:hint="default"/>
+          <w:sz w:val="22"/>
+          <w:szCs w:val="18"/>
           <w:lang w:val="en" w:eastAsia="zh-CN"/>
         </w:rPr>
         <w:t>*(-1)</w:t>
@@ -1754,6 +1762,8 @@
         <w:rPr>
           <w:rStyle w:val="16"/>
           <w:rFonts w:hint="default" w:ascii="PT Serif"/>
+          <w:sz w:val="22"/>
+          <w:szCs w:val="18"/>
           <w:lang w:val="en" w:eastAsia="zh-CN"/>
         </w:rPr>
         <w:t xml:space="preserve"> </w:t>
@@ -1762,6 +1772,8 @@
         <w:rPr>
           <w:rStyle w:val="16"/>
           <w:rFonts w:hint="default"/>
+          <w:sz w:val="22"/>
+          <w:szCs w:val="18"/>
           <w:vertAlign w:val="superscript"/>
           <w:lang w:val="en" w:eastAsia="zh-CN"/>
         </w:rPr>
@@ -1770,8 +1782,8 @@
       <w:r>
         <w:rPr>
           <w:rFonts w:hint="default"/>
-          <w:sz w:val="24"/>
-          <w:szCs w:val="21"/>
+          <w:sz w:val="22"/>
+          <w:szCs w:val="20"/>
           <w:vertAlign w:val="superscript"/>
           <w:lang w:val="en" w:eastAsia="zh-CN"/>
         </w:rPr>
@@ -1780,24 +1792,42 @@
       <w:r>
         <w:rPr>
           <w:rFonts w:hint="default"/>
-          <w:sz w:val="24"/>
-          <w:szCs w:val="21"/>
+          <w:sz w:val="22"/>
+          <w:szCs w:val="20"/>
           <w:vertAlign w:val="baseline"/>
           <w:lang w:val="en" w:eastAsia="zh-CN"/>
         </w:rPr>
-        <w:t>“ in this section we only concerned with the “1.(mantissa)</w:t>
-      </w:r>
-      <w:bookmarkStart w:id="0" w:name="_GoBack"/>
-      <w:bookmarkEnd w:id="0"/>
-      <w:r>
-        <w:rPr>
-          <w:rFonts w:hint="default"/>
-          <w:sz w:val="24"/>
-          <w:szCs w:val="21"/>
+        <w:t>“ in this section we only concerned with the “</w:t>
+      </w:r>
+      <w:r>
+        <w:rPr>
+          <w:rStyle w:val="16"/>
+          <w:rFonts w:hint="default"/>
+          <w:sz w:val="22"/>
+          <w:szCs w:val="18"/>
+          <w:lang w:val="en" w:eastAsia="zh-CN"/>
+        </w:rPr>
+        <w:t>1.(mantissa)</w:t>
+      </w:r>
+      <w:r>
+        <w:rPr>
+          <w:rStyle w:val="16"/>
+          <w:rFonts w:hint="default" w:ascii="PT Serif"/>
+          <w:sz w:val="22"/>
+          <w:szCs w:val="18"/>
+          <w:lang w:val="en" w:eastAsia="zh-CN"/>
+        </w:rPr>
+        <w:t>”</w:t>
+      </w:r>
+      <w:r>
+        <w:rPr>
+          <w:rFonts w:hint="default"/>
+          <w:sz w:val="22"/>
+          <w:szCs w:val="20"/>
           <w:vertAlign w:val="baseline"/>
           <w:lang w:val="en" w:eastAsia="zh-CN"/>
         </w:rPr>
-        <w:t xml:space="preserve"> part”</w:t>
+        <w:t xml:space="preserve"> part we can express it in other form as “1.0 + 0.mantissa-&gt;(also knows as fraction we may use these terms interchangeably so don’t get confused)” multiplying each input we can easily notice that the result has the form</w:t>
       </w:r>
     </w:p>
     <w:p>
@@ -1820,16 +1850,627 @@
         <w:adjustRightInd/>
         <w:snapToGrid/>
         <w:spacing w:line="288" w:lineRule="auto"/>
-        <w:ind w:left="456" w:leftChars="0" w:firstLine="379" w:firstLineChars="158"/>
+        <w:ind w:firstLine="420" w:firstLineChars="0"/>
         <w:jc w:val="both"/>
         <w:textAlignment w:val="auto"/>
         <w:rPr>
           <w:rFonts w:hint="default"/>
-          <w:sz w:val="24"/>
-          <w:szCs w:val="21"/>
-          <w:lang w:val="en" w:eastAsia="zh-CN"/>
-        </w:rPr>
-      </w:pPr>
+          <w:sz w:val="16"/>
+          <w:szCs w:val="13"/>
+          <w:vertAlign w:val="baseline"/>
+          <w:lang w:val="en" w:eastAsia="zh-CN"/>
+        </w:rPr>
+      </w:pPr>
+    </w:p>
+    <w:tbl>
+      <w:tblPr>
+        <w:tblStyle w:val="10"/>
+        <w:tblW w:w="8522" w:type="dxa"/>
+        <w:tblInd w:w="0" w:type="dxa"/>
+        <w:tblBorders>
+          <w:top w:val="single" w:color="auto" w:sz="4" w:space="0"/>
+          <w:left w:val="single" w:color="auto" w:sz="4" w:space="0"/>
+          <w:bottom w:val="single" w:color="auto" w:sz="4" w:space="0"/>
+          <w:right w:val="single" w:color="auto" w:sz="4" w:space="0"/>
+          <w:insideH w:val="single" w:color="auto" w:sz="4" w:space="0"/>
+          <w:insideV w:val="single" w:color="auto" w:sz="4" w:space="0"/>
+        </w:tblBorders>
+        <w:shd w:val="clear" w:color="auto" w:fill="D7D7D7" w:themeFill="background1" w:themeFillShade="D8"/>
+        <w:tblLayout w:type="fixed"/>
+        <w:tblCellMar>
+          <w:left w:w="108" w:type="dxa"/>
+          <w:right w:w="108" w:type="dxa"/>
+        </w:tblCellMar>
+      </w:tblPr>
+      <w:tblGrid>
+        <w:gridCol w:w="8522"/>
+      </w:tblGrid>
+      <w:tr>
+        <w:tblPrEx>
+          <w:tblBorders>
+            <w:top w:val="single" w:color="auto" w:sz="4" w:space="0"/>
+            <w:left w:val="single" w:color="auto" w:sz="4" w:space="0"/>
+            <w:bottom w:val="single" w:color="auto" w:sz="4" w:space="0"/>
+            <w:right w:val="single" w:color="auto" w:sz="4" w:space="0"/>
+            <w:insideH w:val="single" w:color="auto" w:sz="4" w:space="0"/>
+            <w:insideV w:val="single" w:color="auto" w:sz="4" w:space="0"/>
+          </w:tblBorders>
+          <w:shd w:val="clear" w:color="auto" w:fill="D7D7D7" w:themeFill="background1" w:themeFillShade="D8"/>
+          <w:tblLayout w:type="fixed"/>
+          <w:tblCellMar>
+            <w:left w:w="108" w:type="dxa"/>
+            <w:right w:w="108" w:type="dxa"/>
+          </w:tblCellMar>
+        </w:tblPrEx>
+        <w:tc>
+          <w:tcPr>
+            <w:tcW w:w="8522" w:type="dxa"/>
+            <w:shd w:val="clear" w:color="auto" w:fill="D7D7D7" w:themeFill="background1" w:themeFillShade="D8"/>
+          </w:tcPr>
+          <w:p>
+            <w:pPr>
+              <w:keepNext w:val="0"/>
+              <w:keepLines w:val="0"/>
+              <w:pageBreakBefore w:val="0"/>
+              <w:widowControl/>
+              <w:numPr>
+                <w:ilvl w:val="0"/>
+                <w:numId w:val="0"/>
+              </w:numPr>
+              <w:kinsoku/>
+              <w:wordWrap/>
+              <w:overflowPunct/>
+              <w:topLinePunct w:val="0"/>
+              <w:autoSpaceDE/>
+              <w:autoSpaceDN/>
+              <w:bidi w:val="0"/>
+              <w:adjustRightInd/>
+              <w:snapToGrid/>
+              <w:spacing w:line="288" w:lineRule="auto"/>
+              <w:jc w:val="both"/>
+              <w:textAlignment w:val="auto"/>
+              <w:rPr>
+                <w:rFonts w:hint="default"/>
+                <w:sz w:val="11"/>
+                <w:szCs w:val="8"/>
+                <w:vertAlign w:val="baseline"/>
+                <w:lang w:val="en" w:eastAsia="zh-CN"/>
+              </w:rPr>
+            </w:pPr>
+          </w:p>
+          <w:p>
+            <w:pPr>
+              <w:keepNext w:val="0"/>
+              <w:keepLines w:val="0"/>
+              <w:pageBreakBefore w:val="0"/>
+              <w:widowControl/>
+              <w:numPr>
+                <w:ilvl w:val="0"/>
+                <w:numId w:val="0"/>
+              </w:numPr>
+              <w:kinsoku/>
+              <w:wordWrap/>
+              <w:overflowPunct/>
+              <w:topLinePunct w:val="0"/>
+              <w:autoSpaceDE/>
+              <w:autoSpaceDN/>
+              <w:bidi w:val="0"/>
+              <w:adjustRightInd/>
+              <w:snapToGrid/>
+              <w:spacing w:line="288" w:lineRule="auto"/>
+              <w:jc w:val="both"/>
+              <w:textAlignment w:val="auto"/>
+              <w:rPr>
+                <w:rFonts w:hint="default"/>
+                <w:b/>
+                <w:bCs/>
+                <w:sz w:val="24"/>
+                <w:szCs w:val="21"/>
+                <w:vertAlign w:val="baseline"/>
+                <w:lang w:val="en" w:eastAsia="zh-CN"/>
+              </w:rPr>
+            </w:pPr>
+            <w:r>
+              <w:rPr>
+                <w:rFonts w:hint="default"/>
+                <w:b/>
+                <w:bCs/>
+                <w:sz w:val="24"/>
+                <w:szCs w:val="21"/>
+                <w:vertAlign w:val="baseline"/>
+                <w:lang w:val="en" w:eastAsia="zh-CN"/>
+              </w:rPr>
+              <w:t>Formula 1:</w:t>
+            </w:r>
+          </w:p>
+          <w:p>
+            <w:pPr>
+              <w:keepNext w:val="0"/>
+              <w:keepLines w:val="0"/>
+              <w:pageBreakBefore w:val="0"/>
+              <w:widowControl/>
+              <w:numPr>
+                <w:ilvl w:val="0"/>
+                <w:numId w:val="0"/>
+              </w:numPr>
+              <w:kinsoku/>
+              <w:wordWrap/>
+              <w:overflowPunct/>
+              <w:topLinePunct w:val="0"/>
+              <w:autoSpaceDE/>
+              <w:autoSpaceDN/>
+              <w:bidi w:val="0"/>
+              <w:adjustRightInd/>
+              <w:snapToGrid/>
+              <w:spacing w:line="288" w:lineRule="auto"/>
+              <w:jc w:val="center"/>
+              <w:textAlignment w:val="auto"/>
+              <w:rPr>
+                <w:rFonts w:hint="default"/>
+                <w:b w:val="0"/>
+                <w:bCs w:val="0"/>
+                <w:sz w:val="18"/>
+                <w:szCs w:val="15"/>
+                <w:vertAlign w:val="baseline"/>
+                <w:lang w:val="en" w:eastAsia="zh-CN"/>
+              </w:rPr>
+            </w:pPr>
+            <w:r>
+              <w:rPr>
+                <w:rFonts w:hint="default"/>
+                <w:b w:val="0"/>
+                <w:bCs w:val="0"/>
+                <w:sz w:val="18"/>
+                <w:szCs w:val="15"/>
+                <w:vertAlign w:val="baseline"/>
+                <w:lang w:val="en" w:eastAsia="zh-CN"/>
+              </w:rPr>
+              <w:t>Multiplying each input gives</w:t>
+            </w:r>
+          </w:p>
+          <w:p>
+            <w:pPr>
+              <w:pStyle w:val="13"/>
+              <w:bidi w:val="0"/>
+              <w:jc w:val="center"/>
+              <w:rPr>
+                <w:rFonts w:hint="default"/>
+                <w:lang w:val="en" w:eastAsia="zh-CN"/>
+              </w:rPr>
+            </w:pPr>
+            <w:r>
+              <w:rPr>
+                <w:rFonts w:hint="default"/>
+                <w:lang w:val="en" w:eastAsia="zh-CN"/>
+              </w:rPr>
+              <w:t>Result = (1+ fraction1 + fraction2 + fraction1 * fraction2)</w:t>
+            </w:r>
+          </w:p>
+          <w:p>
+            <w:pPr>
+              <w:pStyle w:val="13"/>
+              <w:bidi w:val="0"/>
+              <w:jc w:val="center"/>
+              <w:rPr>
+                <w:rFonts w:hint="default"/>
+                <w:lang w:val="en" w:eastAsia="zh-CN"/>
+              </w:rPr>
+            </w:pPr>
+            <w:r>
+              <w:rPr>
+                <w:rFonts w:hint="default"/>
+                <w:lang w:val="en" w:eastAsia="zh-CN"/>
+              </w:rPr>
+              <w:t xml:space="preserve">Resulting fraction = Result - 1 or </w:t>
+            </w:r>
+          </w:p>
+          <w:p>
+            <w:pPr>
+              <w:pStyle w:val="13"/>
+              <w:bidi w:val="0"/>
+              <w:jc w:val="center"/>
+              <w:rPr>
+                <w:rFonts w:hint="default"/>
+                <w:lang w:val="en" w:eastAsia="zh-CN"/>
+              </w:rPr>
+            </w:pPr>
+            <w:r>
+              <w:rPr>
+                <w:rFonts w:hint="default"/>
+                <w:b/>
+                <w:bCs/>
+                <w:lang w:val="en" w:eastAsia="zh-CN"/>
+              </w:rPr>
+              <w:t>( fraction1 + fraction2 + fraction1 * fraction2 )</w:t>
+            </w:r>
+          </w:p>
+          <w:p>
+            <w:pPr>
+              <w:keepNext w:val="0"/>
+              <w:keepLines w:val="0"/>
+              <w:pageBreakBefore w:val="0"/>
+              <w:widowControl/>
+              <w:numPr>
+                <w:ilvl w:val="0"/>
+                <w:numId w:val="0"/>
+              </w:numPr>
+              <w:kinsoku/>
+              <w:wordWrap/>
+              <w:overflowPunct/>
+              <w:topLinePunct w:val="0"/>
+              <w:autoSpaceDE/>
+              <w:autoSpaceDN/>
+              <w:bidi w:val="0"/>
+              <w:adjustRightInd/>
+              <w:snapToGrid/>
+              <w:spacing w:line="288" w:lineRule="auto"/>
+              <w:jc w:val="both"/>
+              <w:textAlignment w:val="auto"/>
+              <w:rPr>
+                <w:rFonts w:hint="default"/>
+                <w:sz w:val="16"/>
+                <w:szCs w:val="13"/>
+                <w:vertAlign w:val="baseline"/>
+                <w:lang w:val="en" w:eastAsia="zh-CN"/>
+              </w:rPr>
+            </w:pPr>
+          </w:p>
+        </w:tc>
+      </w:tr>
+    </w:tbl>
+    <w:p>
+      <w:pPr>
+        <w:bidi w:val="0"/>
+        <w:rPr>
+          <w:rFonts w:hint="default"/>
+          <w:sz w:val="24"/>
+          <w:szCs w:val="21"/>
+          <w:vertAlign w:val="baseline"/>
+          <w:lang w:val="en" w:eastAsia="zh-CN"/>
+        </w:rPr>
+      </w:pPr>
+    </w:p>
+    <w:p>
+      <w:pPr>
+        <w:bidi w:val="0"/>
+        <w:ind w:firstLine="420" w:firstLineChars="0"/>
+        <w:rPr>
+          <w:rFonts w:hint="default"/>
+          <w:sz w:val="22"/>
+          <w:szCs w:val="20"/>
+          <w:vertAlign w:val="baseline"/>
+          <w:lang w:val="en" w:eastAsia="zh-CN"/>
+        </w:rPr>
+      </w:pPr>
+      <w:r>
+        <w:rPr>
+          <w:rFonts w:hint="default"/>
+          <w:sz w:val="22"/>
+          <w:szCs w:val="20"/>
+          <w:vertAlign w:val="baseline"/>
+          <w:lang w:val="en" w:eastAsia="zh-CN"/>
+        </w:rPr>
+        <w:t xml:space="preserve">With the use of </w:t>
+      </w:r>
+      <w:r>
+        <w:rPr>
+          <w:rStyle w:val="16"/>
+          <w:rFonts w:hint="default"/>
+          <w:sz w:val="22"/>
+          <w:szCs w:val="18"/>
+          <w:lang w:val="en" w:eastAsia="zh-CN"/>
+        </w:rPr>
+        <w:t>formula 1</w:t>
+      </w:r>
+      <w:r>
+        <w:rPr>
+          <w:rFonts w:hint="default"/>
+          <w:sz w:val="22"/>
+          <w:szCs w:val="20"/>
+          <w:vertAlign w:val="baseline"/>
+          <w:lang w:val="en" w:eastAsia="zh-CN"/>
+        </w:rPr>
+        <w:t xml:space="preserve"> we can calculate our resulting fraction in a single Verilog line more on this later at (Chapter 4 &amp; Appendix .A) </w:t>
+      </w:r>
+    </w:p>
+    <w:p>
+      <w:pPr>
+        <w:bidi w:val="0"/>
+        <w:ind w:firstLine="420" w:firstLineChars="0"/>
+        <w:rPr>
+          <w:rFonts w:hint="default"/>
+          <w:sz w:val="24"/>
+          <w:szCs w:val="21"/>
+          <w:vertAlign w:val="baseline"/>
+          <w:lang w:val="en" w:eastAsia="zh-CN"/>
+        </w:rPr>
+      </w:pPr>
+    </w:p>
+    <w:p>
+      <w:pPr>
+        <w:pStyle w:val="15"/>
+        <w:bidi w:val="0"/>
+        <w:rPr>
+          <w:rFonts w:hint="default"/>
+          <w:sz w:val="32"/>
+          <w:szCs w:val="21"/>
+          <w:lang w:val="en" w:eastAsia="zh-CN"/>
+        </w:rPr>
+      </w:pPr>
+      <w:r>
+        <w:rPr>
+          <w:rFonts w:hint="default"/>
+          <w:caps/>
+          <w:smallCaps w:val="0"/>
+          <w:lang w:val="en" w:eastAsia="zh-CN"/>
+        </w:rPr>
+        <w:t>2.2 Calculating Exponent</w:t>
+      </w:r>
+      <w:r>
+        <w:rPr>
+          <w:rFonts w:hint="default"/>
+          <w:sz w:val="32"/>
+          <w:szCs w:val="21"/>
+          <w:lang w:val="en" w:eastAsia="zh-CN"/>
+        </w:rPr>
+        <w:t>:</w:t>
+      </w:r>
+    </w:p>
+    <w:p>
+      <w:pPr>
+        <w:keepNext w:val="0"/>
+        <w:keepLines w:val="0"/>
+        <w:pageBreakBefore w:val="0"/>
+        <w:widowControl/>
+        <w:numPr>
+          <w:ilvl w:val="0"/>
+          <w:numId w:val="0"/>
+        </w:numPr>
+        <w:kinsoku/>
+        <w:wordWrap/>
+        <w:overflowPunct/>
+        <w:topLinePunct w:val="0"/>
+        <w:autoSpaceDE/>
+        <w:autoSpaceDN/>
+        <w:bidi w:val="0"/>
+        <w:adjustRightInd/>
+        <w:snapToGrid/>
+        <w:spacing w:line="288" w:lineRule="auto"/>
+        <w:jc w:val="both"/>
+        <w:textAlignment w:val="auto"/>
+        <w:rPr>
+          <w:rFonts w:hint="default"/>
+          <w:sz w:val="21"/>
+          <w:szCs w:val="18"/>
+          <w:lang w:val="en" w:eastAsia="zh-CN"/>
+        </w:rPr>
+      </w:pPr>
+    </w:p>
+    <w:p>
+      <w:pPr>
+        <w:bidi w:val="0"/>
+        <w:ind w:firstLine="420" w:firstLineChars="0"/>
+        <w:rPr>
+          <w:rFonts w:hint="default"/>
+          <w:lang w:val="en" w:eastAsia="zh-CN"/>
+        </w:rPr>
+      </w:pPr>
+      <w:r>
+        <w:rPr>
+          <w:rFonts w:hint="default"/>
+          <w:lang w:val="en" w:eastAsia="zh-CN"/>
+        </w:rPr>
+        <w:t xml:space="preserve">To calculate exponents we just add them together as we learned at the primary school nothing amazing here. </w:t>
+      </w:r>
+    </w:p>
+    <w:p>
+      <w:pPr>
+        <w:bidi w:val="0"/>
+        <w:ind w:firstLine="420" w:firstLineChars="0"/>
+        <w:rPr>
+          <w:rFonts w:hint="default"/>
+          <w:lang w:val="en" w:eastAsia="zh-CN"/>
+        </w:rPr>
+      </w:pPr>
+    </w:p>
+    <w:tbl>
+      <w:tblPr>
+        <w:tblStyle w:val="10"/>
+        <w:tblW w:w="8522" w:type="dxa"/>
+        <w:tblInd w:w="0" w:type="dxa"/>
+        <w:tblBorders>
+          <w:top w:val="single" w:color="auto" w:sz="4" w:space="0"/>
+          <w:left w:val="single" w:color="auto" w:sz="4" w:space="0"/>
+          <w:bottom w:val="single" w:color="auto" w:sz="4" w:space="0"/>
+          <w:right w:val="single" w:color="auto" w:sz="4" w:space="0"/>
+          <w:insideH w:val="single" w:color="auto" w:sz="4" w:space="0"/>
+          <w:insideV w:val="single" w:color="auto" w:sz="4" w:space="0"/>
+        </w:tblBorders>
+        <w:shd w:val="clear" w:color="auto" w:fill="D7D7D7" w:themeFill="background1" w:themeFillShade="D8"/>
+        <w:tblLayout w:type="fixed"/>
+        <w:tblCellMar>
+          <w:top w:w="0" w:type="dxa"/>
+          <w:left w:w="108" w:type="dxa"/>
+          <w:bottom w:w="0" w:type="dxa"/>
+          <w:right w:w="108" w:type="dxa"/>
+        </w:tblCellMar>
+      </w:tblPr>
+      <w:tblGrid>
+        <w:gridCol w:w="8522"/>
+      </w:tblGrid>
+      <w:tr>
+        <w:tblPrEx>
+          <w:tblBorders>
+            <w:top w:val="single" w:color="auto" w:sz="4" w:space="0"/>
+            <w:left w:val="single" w:color="auto" w:sz="4" w:space="0"/>
+            <w:bottom w:val="single" w:color="auto" w:sz="4" w:space="0"/>
+            <w:right w:val="single" w:color="auto" w:sz="4" w:space="0"/>
+            <w:insideH w:val="single" w:color="auto" w:sz="4" w:space="0"/>
+            <w:insideV w:val="single" w:color="auto" w:sz="4" w:space="0"/>
+          </w:tblBorders>
+          <w:shd w:val="clear" w:color="auto" w:fill="D7D7D7" w:themeFill="background1" w:themeFillShade="D8"/>
+          <w:tblLayout w:type="fixed"/>
+          <w:tblCellMar>
+            <w:top w:w="0" w:type="dxa"/>
+            <w:left w:w="108" w:type="dxa"/>
+            <w:bottom w:w="0" w:type="dxa"/>
+            <w:right w:w="108" w:type="dxa"/>
+          </w:tblCellMar>
+        </w:tblPrEx>
+        <w:tc>
+          <w:tcPr>
+            <w:tcW w:w="8522" w:type="dxa"/>
+            <w:shd w:val="clear" w:color="auto" w:fill="D7D7D7" w:themeFill="background1" w:themeFillShade="D8"/>
+          </w:tcPr>
+          <w:p>
+            <w:pPr>
+              <w:keepNext w:val="0"/>
+              <w:keepLines w:val="0"/>
+              <w:pageBreakBefore w:val="0"/>
+              <w:widowControl/>
+              <w:numPr>
+                <w:ilvl w:val="0"/>
+                <w:numId w:val="0"/>
+              </w:numPr>
+              <w:kinsoku/>
+              <w:wordWrap/>
+              <w:overflowPunct/>
+              <w:topLinePunct w:val="0"/>
+              <w:autoSpaceDE/>
+              <w:autoSpaceDN/>
+              <w:bidi w:val="0"/>
+              <w:adjustRightInd/>
+              <w:snapToGrid/>
+              <w:spacing w:line="288" w:lineRule="auto"/>
+              <w:jc w:val="both"/>
+              <w:textAlignment w:val="auto"/>
+              <w:rPr>
+                <w:rFonts w:hint="default"/>
+                <w:sz w:val="11"/>
+                <w:szCs w:val="8"/>
+                <w:vertAlign w:val="baseline"/>
+                <w:lang w:val="en" w:eastAsia="zh-CN"/>
+              </w:rPr>
+            </w:pPr>
+          </w:p>
+          <w:p>
+            <w:pPr>
+              <w:keepNext w:val="0"/>
+              <w:keepLines w:val="0"/>
+              <w:pageBreakBefore w:val="0"/>
+              <w:widowControl/>
+              <w:numPr>
+                <w:ilvl w:val="0"/>
+                <w:numId w:val="0"/>
+              </w:numPr>
+              <w:kinsoku/>
+              <w:wordWrap/>
+              <w:overflowPunct/>
+              <w:topLinePunct w:val="0"/>
+              <w:autoSpaceDE/>
+              <w:autoSpaceDN/>
+              <w:bidi w:val="0"/>
+              <w:adjustRightInd/>
+              <w:snapToGrid/>
+              <w:spacing w:line="288" w:lineRule="auto"/>
+              <w:jc w:val="both"/>
+              <w:textAlignment w:val="auto"/>
+              <w:rPr>
+                <w:rFonts w:hint="default"/>
+                <w:b/>
+                <w:bCs/>
+                <w:sz w:val="24"/>
+                <w:szCs w:val="21"/>
+                <w:vertAlign w:val="baseline"/>
+                <w:lang w:val="en" w:eastAsia="zh-CN"/>
+              </w:rPr>
+            </w:pPr>
+            <w:r>
+              <w:rPr>
+                <w:rFonts w:hint="default"/>
+                <w:b/>
+                <w:bCs/>
+                <w:sz w:val="24"/>
+                <w:szCs w:val="21"/>
+                <w:vertAlign w:val="baseline"/>
+                <w:lang w:val="en" w:eastAsia="zh-CN"/>
+              </w:rPr>
+              <w:t>Formula 2:</w:t>
+            </w:r>
+          </w:p>
+          <w:p>
+            <w:pPr>
+              <w:pStyle w:val="13"/>
+              <w:bidi w:val="0"/>
+              <w:jc w:val="center"/>
+              <w:rPr>
+                <w:rFonts w:hint="default"/>
+                <w:lang w:val="en" w:eastAsia="zh-CN"/>
+              </w:rPr>
+            </w:pPr>
+            <w:r>
+              <w:rPr>
+                <w:rFonts w:hint="default"/>
+                <w:lang w:val="en" w:eastAsia="zh-CN"/>
+              </w:rPr>
+              <w:t>Resulting exponent = (exponent1 + exponent2)</w:t>
+            </w:r>
+          </w:p>
+          <w:p>
+            <w:pPr>
+              <w:keepNext w:val="0"/>
+              <w:keepLines w:val="0"/>
+              <w:pageBreakBefore w:val="0"/>
+              <w:widowControl/>
+              <w:numPr>
+                <w:ilvl w:val="0"/>
+                <w:numId w:val="0"/>
+              </w:numPr>
+              <w:kinsoku/>
+              <w:wordWrap/>
+              <w:overflowPunct/>
+              <w:topLinePunct w:val="0"/>
+              <w:autoSpaceDE/>
+              <w:autoSpaceDN/>
+              <w:bidi w:val="0"/>
+              <w:adjustRightInd/>
+              <w:snapToGrid/>
+              <w:spacing w:line="288" w:lineRule="auto"/>
+              <w:jc w:val="both"/>
+              <w:textAlignment w:val="auto"/>
+              <w:rPr>
+                <w:rFonts w:hint="default"/>
+                <w:sz w:val="16"/>
+                <w:szCs w:val="13"/>
+                <w:vertAlign w:val="baseline"/>
+                <w:lang w:val="en" w:eastAsia="zh-CN"/>
+              </w:rPr>
+            </w:pPr>
+          </w:p>
+        </w:tc>
+      </w:tr>
+    </w:tbl>
+    <w:p>
+      <w:pPr>
+        <w:bidi w:val="0"/>
+        <w:ind w:firstLine="420" w:firstLineChars="0"/>
+        <w:rPr>
+          <w:rFonts w:hint="default"/>
+          <w:lang w:val="en" w:eastAsia="zh-CN"/>
+        </w:rPr>
+      </w:pPr>
+    </w:p>
+    <w:p>
+      <w:pPr>
+        <w:bidi w:val="0"/>
+        <w:ind w:firstLine="420" w:firstLineChars="0"/>
+        <w:rPr>
+          <w:rFonts w:hint="default"/>
+          <w:lang w:val="en" w:eastAsia="zh-CN"/>
+        </w:rPr>
+      </w:pPr>
+      <w:bookmarkStart w:id="0" w:name="_GoBack"/>
+      <w:bookmarkEnd w:id="0"/>
     </w:p>
     <w:sectPr>
       <w:pgSz w:w="11906" w:h="16838"/>

</xml_diff>

<commit_message>
writing doc + fixing typoes
</commit_message>
<xml_diff>
--- a/Document.docx
+++ b/Document.docx
@@ -63,12 +63,6 @@
             <w:insideV w:val="single" w:color="auto" w:sz="4" w:space="0"/>
           </w:tblBorders>
           <w:tblLayout w:type="fixed"/>
-          <w:tblCellMar>
-            <w:top w:w="0" w:type="dxa"/>
-            <w:left w:w="108" w:type="dxa"/>
-            <w:bottom w:w="0" w:type="dxa"/>
-            <w:right w:w="108" w:type="dxa"/>
-          </w:tblCellMar>
         </w:tblPrEx>
         <w:tc>
           <w:tcPr>
@@ -569,6 +563,7 @@
     <w:p>
       <w:pPr>
         <w:numPr>
+          <w:ilvl w:val="0"/>
           <w:numId w:val="0"/>
         </w:numPr>
         <w:bidi w:val="0"/>
@@ -650,18 +645,7 @@
           <w:smallCaps w:val="0"/>
           <w:lang w:val="en" w:eastAsia="zh-CN"/>
         </w:rPr>
-        <w:t>APPENDEX C</w:t>
-      </w:r>
-      <w:bookmarkStart w:id="0" w:name="_GoBack"/>
-      <w:bookmarkEnd w:id="0"/>
-      <w:r>
-        <w:rPr>
-          <w:rFonts w:hint="default"/>
-          <w:caps/>
-          <w:smallCaps w:val="0"/>
-          <w:lang w:val="en" w:eastAsia="zh-CN"/>
-        </w:rPr>
-        <w:t>. REFERENCES</w:t>
+        <w:t>APPENDEX C. REFERENCES</w:t>
       </w:r>
     </w:p>
     <w:p>
@@ -824,8 +808,8 @@
         <w:bidi w:val="0"/>
         <w:rPr>
           <w:rFonts w:hint="default"/>
-          <w:sz w:val="24"/>
-          <w:szCs w:val="21"/>
+          <w:sz w:val="13"/>
+          <w:szCs w:val="10"/>
           <w:lang w:val="en" w:eastAsia="zh-CN"/>
         </w:rPr>
       </w:pPr>
@@ -837,31 +821,20 @@
         <w:jc w:val="center"/>
         <w:rPr>
           <w:rFonts w:hint="default"/>
-          <w:sz w:val="20"/>
-          <w:szCs w:val="15"/>
-          <w:lang w:val="en" w:eastAsia="zh-CN"/>
-        </w:rPr>
-      </w:pPr>
-      <w:r>
-        <w:rPr>
-          <w:rFonts w:hint="default"/>
-          <w:sz w:val="20"/>
-          <w:szCs w:val="15"/>
+          <w:sz w:val="22"/>
+          <w:szCs w:val="18"/>
+          <w:lang w:val="en" w:eastAsia="zh-CN"/>
+        </w:rPr>
+      </w:pPr>
+      <w:r>
+        <w:rPr>
+          <w:rFonts w:hint="default"/>
+          <w:sz w:val="18"/>
+          <w:szCs w:val="13"/>
           <w:lang w:val="en" w:eastAsia="zh-CN"/>
         </w:rPr>
         <w:t>“This kind of refreshing part for the sake of comprehension.”</w:t>
       </w:r>
-    </w:p>
-    <w:p>
-      <w:pPr>
-        <w:pStyle w:val="13"/>
-        <w:bidi w:val="0"/>
-        <w:jc w:val="center"/>
-        <w:rPr>
-          <w:rFonts w:hint="default"/>
-          <w:lang w:val="en" w:eastAsia="zh-CN"/>
-        </w:rPr>
-      </w:pPr>
     </w:p>
     <w:p>
       <w:pPr>
@@ -1610,7 +1583,7 @@
           <w:szCs w:val="13"/>
           <w:lang w:val="en" w:eastAsia="zh-CN"/>
         </w:rPr>
-        <w:t>“Our implementation wasn’t the most complicated ever but we tend to call it a “journey” because we had explored a new world on-board”</w:t>
+        <w:t>“Our implementation wasn’t the most complicated ever but we tend to call it a “journey” because we had explored a new world”</w:t>
       </w:r>
     </w:p>
     <w:p>
@@ -1888,7 +1861,9 @@
         <w:shd w:val="clear" w:color="auto" w:fill="D7D7D7" w:themeFill="background1" w:themeFillShade="D8"/>
         <w:tblLayout w:type="fixed"/>
         <w:tblCellMar>
+          <w:top w:w="0" w:type="dxa"/>
           <w:left w:w="108" w:type="dxa"/>
+          <w:bottom w:w="0" w:type="dxa"/>
           <w:right w:w="108" w:type="dxa"/>
         </w:tblCellMar>
       </w:tblPr>
@@ -2037,6 +2012,7 @@
           <w:p>
             <w:pPr>
               <w:pStyle w:val="13"/>
+              <w:widowControl w:val="0"/>
               <w:bidi w:val="0"/>
               <w:jc w:val="center"/>
               <w:rPr>
@@ -2055,6 +2031,7 @@
           <w:p>
             <w:pPr>
               <w:pStyle w:val="13"/>
+              <w:widowControl w:val="0"/>
               <w:bidi w:val="0"/>
               <w:jc w:val="center"/>
               <w:rPr>
@@ -2073,6 +2050,7 @@
           <w:p>
             <w:pPr>
               <w:pStyle w:val="13"/>
+              <w:widowControl w:val="0"/>
               <w:bidi w:val="0"/>
               <w:jc w:val="center"/>
               <w:rPr>
@@ -2316,12 +2294,6 @@
           </w:tblBorders>
           <w:shd w:val="clear" w:color="auto" w:fill="D7D7D7" w:themeFill="background1" w:themeFillShade="D8"/>
           <w:tblLayout w:type="fixed"/>
-          <w:tblCellMar>
-            <w:top w:w="0" w:type="dxa"/>
-            <w:left w:w="108" w:type="dxa"/>
-            <w:bottom w:w="0" w:type="dxa"/>
-            <w:right w:w="108" w:type="dxa"/>
-          </w:tblCellMar>
         </w:tblPrEx>
         <w:tc>
           <w:tcPr>
@@ -2407,6 +2379,7 @@
           <w:p>
             <w:pPr>
               <w:pStyle w:val="13"/>
+              <w:widowControl w:val="0"/>
               <w:bidi w:val="0"/>
               <w:jc w:val="center"/>
               <w:rPr>
@@ -2468,10 +2441,1949 @@
     </w:p>
     <w:p>
       <w:pPr>
+        <w:rPr>
+          <w:rFonts w:hint="default"/>
+          <w:lang w:val="en" w:eastAsia="zh-CN"/>
+        </w:rPr>
+      </w:pPr>
+      <w:r>
+        <w:rPr>
+          <w:rFonts w:hint="default"/>
+          <w:lang w:val="en" w:eastAsia="zh-CN"/>
+        </w:rPr>
+        <w:br w:type="page"/>
+      </w:r>
+    </w:p>
+    <w:p>
+      <w:pPr>
+        <w:pStyle w:val="15"/>
+        <w:bidi w:val="0"/>
+        <w:rPr>
+          <w:rFonts w:hint="default"/>
+          <w:sz w:val="32"/>
+          <w:szCs w:val="21"/>
+          <w:lang w:val="en" w:eastAsia="zh-CN"/>
+        </w:rPr>
+      </w:pPr>
+      <w:r>
+        <w:rPr>
+          <w:rFonts w:hint="default"/>
+          <w:caps/>
+          <w:smallCaps w:val="0"/>
+          <w:lang w:val="en" w:eastAsia="zh-CN"/>
+        </w:rPr>
+        <w:t>2.3 THE REASEONS WHY WE WERE SO LUCKY IMPLEMETING THIS</w:t>
+      </w:r>
+      <w:r>
+        <w:rPr>
+          <w:rFonts w:hint="default"/>
+          <w:sz w:val="32"/>
+          <w:szCs w:val="21"/>
+          <w:lang w:val="en" w:eastAsia="zh-CN"/>
+        </w:rPr>
+        <w:t>:</w:t>
+      </w:r>
+    </w:p>
+    <w:p>
+      <w:pPr>
         <w:bidi w:val="0"/>
         <w:ind w:firstLine="420" w:firstLineChars="0"/>
         <w:rPr>
           <w:rFonts w:hint="default"/>
+          <w:lang w:val="en" w:eastAsia="zh-CN"/>
+        </w:rPr>
+      </w:pPr>
+    </w:p>
+    <w:p>
+      <w:pPr>
+        <w:pStyle w:val="3"/>
+        <w:bidi w:val="0"/>
+        <w:jc w:val="center"/>
+        <w:rPr>
+          <w:rFonts w:hint="default"/>
+          <w:lang w:val="en" w:eastAsia="zh-CN"/>
+        </w:rPr>
+      </w:pPr>
+      <w:r>
+        <w:rPr>
+          <w:rFonts w:hint="default"/>
+          <w:lang w:val="en" w:eastAsia="zh-CN"/>
+        </w:rPr>
+        <w:t>“WELCOME TO THE REALM OF LUCKY PEOPLE”, THE DUKE SAID.</w:t>
+      </w:r>
+    </w:p>
+    <w:p>
+      <w:pPr>
+        <w:ind w:firstLine="420" w:firstLineChars="0"/>
+        <w:rPr>
+          <w:rFonts w:hint="default"/>
+          <w:lang w:val="en" w:eastAsia="zh-CN"/>
+        </w:rPr>
+      </w:pPr>
+      <w:r>
+        <w:rPr>
+          <w:rFonts w:hint="default"/>
+          <w:lang w:val="en" w:eastAsia="zh-CN"/>
+        </w:rPr>
+        <w:t>We as well as anyone who was implementing the multiplication process in FPU project probably were the people with a bunch of luck, here is a list of some reasons.</w:t>
+      </w:r>
+    </w:p>
+    <w:p>
+      <w:pPr>
+        <w:ind w:firstLine="420" w:firstLineChars="0"/>
+        <w:rPr>
+          <w:rFonts w:hint="default"/>
+          <w:lang w:val="en" w:eastAsia="zh-CN"/>
+        </w:rPr>
+      </w:pPr>
+    </w:p>
+    <w:p>
+      <w:pPr>
+        <w:numPr>
+          <w:ilvl w:val="0"/>
+          <w:numId w:val="3"/>
+        </w:numPr>
+        <w:ind w:firstLine="420" w:firstLineChars="0"/>
+        <w:rPr>
+          <w:rFonts w:hint="default"/>
+          <w:lang w:val="en" w:eastAsia="zh-CN"/>
+        </w:rPr>
+      </w:pPr>
+      <w:r>
+        <w:rPr>
+          <w:rFonts w:hint="default"/>
+          <w:lang w:val="en" w:eastAsia="zh-CN"/>
+        </w:rPr>
+        <w:t>We don’t have to build a complicated algorithm with many cases to handle normalization process; we can just check for the last if it’s high shift the fraction to the right one step then increase the exponent by one if it’s not just do nothing.</w:t>
+      </w:r>
+    </w:p>
+    <w:p>
+      <w:pPr>
+        <w:numPr>
+          <w:ilvl w:val="0"/>
+          <w:numId w:val="3"/>
+        </w:numPr>
+        <w:ind w:firstLine="420" w:firstLineChars="0"/>
+        <w:rPr>
+          <w:rFonts w:hint="default"/>
+          <w:lang w:val="en" w:eastAsia="zh-CN"/>
+        </w:rPr>
+      </w:pPr>
+      <w:r>
+        <w:rPr>
+          <w:rFonts w:hint="default"/>
+          <w:lang w:val="en" w:eastAsia="zh-CN"/>
+        </w:rPr>
+        <w:t>IEEE 754 has an out of the box biased exponents system which means that we just avoided the overhead of subtraction and adding exponents will just do a decent job</w:t>
+      </w:r>
+    </w:p>
+    <w:p>
+      <w:pPr>
+        <w:numPr>
+          <w:ilvl w:val="0"/>
+          <w:numId w:val="3"/>
+        </w:numPr>
+        <w:ind w:firstLine="420" w:firstLineChars="0"/>
+        <w:rPr>
+          <w:rFonts w:hint="default"/>
+          <w:lang w:val="en" w:eastAsia="zh-CN"/>
+        </w:rPr>
+      </w:pPr>
+      <w:r>
+        <w:rPr>
+          <w:rFonts w:hint="default"/>
+          <w:lang w:val="en" w:eastAsia="zh-CN"/>
+        </w:rPr>
+        <w:t xml:space="preserve">Multiplication process as FSM is </w:t>
+      </w:r>
+      <w:r>
+        <w:rPr>
+          <w:rStyle w:val="16"/>
+          <w:rFonts w:hint="default"/>
+          <w:lang w:val="en" w:eastAsia="zh-CN"/>
+        </w:rPr>
+        <w:t xml:space="preserve">synthesizable </w:t>
+      </w:r>
+      <w:r>
+        <w:rPr>
+          <w:rStyle w:val="16"/>
+          <w:rFonts w:hint="default" w:ascii="PT Serif"/>
+          <w:lang w:val="en" w:eastAsia="zh-CN"/>
+        </w:rPr>
+        <w:t xml:space="preserve"> </w:t>
+      </w:r>
+      <w:r>
+        <w:rPr>
+          <w:rFonts w:hint="default"/>
+          <w:lang w:val="en" w:eastAsia="zh-CN"/>
+        </w:rPr>
+        <w:t>so using multiplication is completely acceptable.</w:t>
+      </w:r>
+    </w:p>
+    <w:p>
+      <w:pPr>
+        <w:rPr>
+          <w:rFonts w:hint="default"/>
+          <w:lang w:val="en" w:eastAsia="zh-CN"/>
+        </w:rPr>
+      </w:pPr>
+      <w:r>
+        <w:rPr>
+          <w:rFonts w:hint="default"/>
+          <w:lang w:val="en" w:eastAsia="zh-CN"/>
+        </w:rPr>
+        <w:br w:type="page"/>
+      </w:r>
+    </w:p>
+    <w:p>
+      <w:pPr>
+        <w:pStyle w:val="15"/>
+        <w:bidi w:val="0"/>
+        <w:spacing w:line="360" w:lineRule="auto"/>
+        <w:ind w:firstLine="90" w:firstLineChars="50"/>
+        <w:rPr>
+          <w:rFonts w:hint="default"/>
+          <w:sz w:val="18"/>
+          <w:szCs w:val="11"/>
+          <w:lang w:val="en" w:eastAsia="zh-CN"/>
+        </w:rPr>
+      </w:pPr>
+    </w:p>
+    <w:p>
+      <w:pPr>
+        <w:pStyle w:val="15"/>
+        <w:bidi w:val="0"/>
+        <w:spacing w:line="360" w:lineRule="auto"/>
+        <w:ind w:firstLine="180" w:firstLineChars="50"/>
+        <w:rPr>
+          <w:rFonts w:hint="default"/>
+          <w:sz w:val="36"/>
+          <w:szCs w:val="22"/>
+          <w:lang w:val="en" w:eastAsia="zh-CN"/>
+        </w:rPr>
+      </w:pPr>
+      <w:r>
+        <w:rPr>
+          <w:rFonts w:hint="default"/>
+          <w:sz w:val="36"/>
+          <w:szCs w:val="22"/>
+          <w:lang w:val="en" w:eastAsia="zh-CN"/>
+        </w:rPr>
+        <w:t>chapter 3:</w:t>
+      </w:r>
+    </w:p>
+    <w:p>
+      <w:pPr>
+        <w:pStyle w:val="15"/>
+        <w:bidi w:val="0"/>
+        <w:spacing w:line="360" w:lineRule="auto"/>
+        <w:ind w:firstLine="260" w:firstLineChars="50"/>
+        <w:rPr>
+          <w:rFonts w:hint="default" w:eastAsiaTheme="minorEastAsia"/>
+          <w:b w:val="0"/>
+          <w:bCs/>
+          <w:caps/>
+          <w:smallCaps w:val="0"/>
+          <w:color w:val="FFFFFF" w:themeColor="background1"/>
+          <w:sz w:val="52"/>
+          <w:szCs w:val="36"/>
+          <w:highlight w:val="none"/>
+          <w:lang w:val="en" w:eastAsia="zh-CN"/>
+          <w14:textFill>
+            <w14:solidFill>
+              <w14:schemeClr w14:val="bg1"/>
+            </w14:solidFill>
+          </w14:textFill>
+        </w:rPr>
+      </w:pPr>
+      <w:r>
+        <w:rPr>
+          <w:rFonts w:hint="default"/>
+          <w:b w:val="0"/>
+          <w:bCs/>
+          <w:caps/>
+          <w:smallCaps w:val="0"/>
+          <w:color w:val="FFFFFF" w:themeColor="background1"/>
+          <w:sz w:val="52"/>
+          <w:szCs w:val="36"/>
+          <w:highlight w:val="none"/>
+          <w:lang w:val="en" w:eastAsia="zh-CN"/>
+          <w14:textFill>
+            <w14:solidFill>
+              <w14:schemeClr w14:val="bg1"/>
+            </w14:solidFill>
+          </w14:textFill>
+        </w:rPr>
+        <w:t>SPECIAL CASE</w:t>
+      </w:r>
+      <w:r>
+        <w:rPr>
+          <w:rFonts w:hint="default"/>
+          <w:b w:val="0"/>
+          <w:bCs/>
+          <w:caps/>
+          <w:smallCaps w:val="0"/>
+          <w:color w:val="000000" w:themeColor="text1"/>
+          <w:sz w:val="52"/>
+          <w:szCs w:val="36"/>
+          <w:highlight w:val="cyan"/>
+          <w:lang w:val="en" w:eastAsia="zh-CN"/>
+          <w14:textFill>
+            <w14:solidFill>
+              <w14:schemeClr w14:val="tx1"/>
+            </w14:solidFill>
+          </w14:textFill>
+        </w:rPr>
+        <w:t>S</w:t>
+      </w:r>
+    </w:p>
+    <w:p>
+      <w:pPr>
+        <w:pStyle w:val="13"/>
+        <w:bidi w:val="0"/>
+        <w:jc w:val="center"/>
+        <w:rPr>
+          <w:rFonts w:hint="default"/>
+          <w:sz w:val="10"/>
+          <w:szCs w:val="4"/>
+          <w:lang w:val="en" w:eastAsia="zh-CN"/>
+        </w:rPr>
+      </w:pPr>
+    </w:p>
+    <w:p>
+      <w:pPr>
+        <w:pStyle w:val="13"/>
+        <w:bidi w:val="0"/>
+        <w:jc w:val="center"/>
+        <w:rPr>
+          <w:rFonts w:hint="default"/>
+          <w:sz w:val="18"/>
+          <w:szCs w:val="13"/>
+          <w:lang w:val="en" w:eastAsia="zh-CN"/>
+        </w:rPr>
+      </w:pPr>
+      <w:r>
+        <w:rPr>
+          <w:rFonts w:hint="default"/>
+          <w:sz w:val="18"/>
+          <w:szCs w:val="13"/>
+          <w:lang w:val="en" w:eastAsia="zh-CN"/>
+        </w:rPr>
+        <w:t>“love them , hate them, we can’t live without handling them”</w:t>
+      </w:r>
+    </w:p>
+    <w:p>
+      <w:pPr>
+        <w:rPr>
+          <w:rFonts w:hint="default"/>
+          <w:lang w:val="en" w:eastAsia="zh-CN"/>
+        </w:rPr>
+      </w:pPr>
+      <w:r>
+        <w:rPr>
+          <w:rFonts w:hint="default"/>
+          <w:lang w:val="en" w:eastAsia="zh-CN"/>
+        </w:rPr>
+        <w:br w:type="page"/>
+      </w:r>
+    </w:p>
+    <w:p>
+      <w:pPr>
+        <w:pStyle w:val="15"/>
+        <w:bidi w:val="0"/>
+        <w:spacing w:line="360" w:lineRule="auto"/>
+        <w:ind w:firstLine="90" w:firstLineChars="50"/>
+        <w:rPr>
+          <w:rFonts w:hint="default"/>
+          <w:sz w:val="18"/>
+          <w:szCs w:val="11"/>
+          <w:lang w:val="en" w:eastAsia="zh-CN"/>
+        </w:rPr>
+      </w:pPr>
+    </w:p>
+    <w:p>
+      <w:pPr>
+        <w:pStyle w:val="15"/>
+        <w:bidi w:val="0"/>
+        <w:spacing w:line="360" w:lineRule="auto"/>
+        <w:ind w:firstLine="180" w:firstLineChars="50"/>
+        <w:rPr>
+          <w:rFonts w:hint="default"/>
+          <w:sz w:val="36"/>
+          <w:szCs w:val="22"/>
+          <w:lang w:val="en" w:eastAsia="zh-CN"/>
+        </w:rPr>
+      </w:pPr>
+      <w:r>
+        <w:rPr>
+          <w:rFonts w:hint="default"/>
+          <w:sz w:val="36"/>
+          <w:szCs w:val="22"/>
+          <w:lang w:val="en" w:eastAsia="zh-CN"/>
+        </w:rPr>
+        <w:t>chapter 4:</w:t>
+      </w:r>
+    </w:p>
+    <w:p>
+      <w:pPr>
+        <w:pStyle w:val="15"/>
+        <w:bidi w:val="0"/>
+        <w:spacing w:line="360" w:lineRule="auto"/>
+        <w:ind w:firstLine="260" w:firstLineChars="50"/>
+        <w:rPr>
+          <w:rFonts w:hint="default" w:eastAsiaTheme="minorEastAsia"/>
+          <w:b w:val="0"/>
+          <w:bCs/>
+          <w:caps/>
+          <w:smallCaps w:val="0"/>
+          <w:color w:val="FFFFFF" w:themeColor="background1"/>
+          <w:sz w:val="52"/>
+          <w:szCs w:val="36"/>
+          <w:highlight w:val="none"/>
+          <w:lang w:val="en" w:eastAsia="zh-CN"/>
+          <w14:textFill>
+            <w14:solidFill>
+              <w14:schemeClr w14:val="bg1"/>
+            </w14:solidFill>
+          </w14:textFill>
+        </w:rPr>
+      </w:pPr>
+      <w:r>
+        <w:rPr>
+          <w:rFonts w:hint="default"/>
+          <w:b w:val="0"/>
+          <w:bCs/>
+          <w:caps/>
+          <w:smallCaps w:val="0"/>
+          <w:color w:val="FFFFFF" w:themeColor="background1"/>
+          <w:sz w:val="52"/>
+          <w:szCs w:val="36"/>
+          <w:highlight w:val="none"/>
+          <w:lang w:val="en" w:eastAsia="zh-CN"/>
+          <w14:textFill>
+            <w14:solidFill>
+              <w14:schemeClr w14:val="bg1"/>
+            </w14:solidFill>
+          </w14:textFill>
+        </w:rPr>
+        <w:t>Verilog cod</w:t>
+      </w:r>
+      <w:r>
+        <w:rPr>
+          <w:rFonts w:hint="default"/>
+          <w:b w:val="0"/>
+          <w:bCs/>
+          <w:caps/>
+          <w:smallCaps w:val="0"/>
+          <w:color w:val="000000" w:themeColor="text1"/>
+          <w:sz w:val="52"/>
+          <w:szCs w:val="36"/>
+          <w:highlight w:val="cyan"/>
+          <w:lang w:val="en" w:eastAsia="zh-CN"/>
+          <w14:textFill>
+            <w14:solidFill>
+              <w14:schemeClr w14:val="tx1"/>
+            </w14:solidFill>
+          </w14:textFill>
+        </w:rPr>
+        <w:t>e</w:t>
+      </w:r>
+    </w:p>
+    <w:p>
+      <w:pPr>
+        <w:numPr>
+          <w:ilvl w:val="0"/>
+          <w:numId w:val="0"/>
+        </w:numPr>
+        <w:rPr>
+          <w:rFonts w:hint="default"/>
+          <w:sz w:val="11"/>
+          <w:szCs w:val="8"/>
+          <w:lang w:val="en" w:eastAsia="zh-CN"/>
+        </w:rPr>
+      </w:pPr>
+    </w:p>
+    <w:p>
+      <w:pPr>
+        <w:pStyle w:val="13"/>
+        <w:bidi w:val="0"/>
+        <w:jc w:val="center"/>
+        <w:rPr>
+          <w:rFonts w:hint="default"/>
+          <w:sz w:val="18"/>
+          <w:szCs w:val="13"/>
+          <w:lang w:val="en" w:eastAsia="zh-CN"/>
+        </w:rPr>
+      </w:pPr>
+      <w:r>
+        <w:rPr>
+          <w:rFonts w:hint="default"/>
+          <w:sz w:val="18"/>
+          <w:szCs w:val="13"/>
+          <w:lang w:val="en" w:eastAsia="zh-CN"/>
+        </w:rPr>
+        <w:t>“Coding stuff...”</w:t>
+      </w:r>
+    </w:p>
+    <w:tbl>
+      <w:tblPr>
+        <w:tblStyle w:val="10"/>
+        <w:tblW w:w="8522" w:type="dxa"/>
+        <w:tblInd w:w="0" w:type="dxa"/>
+        <w:tblBorders>
+          <w:top w:val="single" w:color="auto" w:sz="4" w:space="0"/>
+          <w:left w:val="single" w:color="auto" w:sz="4" w:space="0"/>
+          <w:bottom w:val="single" w:color="auto" w:sz="4" w:space="0"/>
+          <w:right w:val="single" w:color="auto" w:sz="4" w:space="0"/>
+          <w:insideH w:val="single" w:color="auto" w:sz="4" w:space="0"/>
+          <w:insideV w:val="single" w:color="auto" w:sz="4" w:space="0"/>
+        </w:tblBorders>
+        <w:tblLayout w:type="fixed"/>
+        <w:tblCellMar>
+          <w:top w:w="0" w:type="dxa"/>
+          <w:left w:w="108" w:type="dxa"/>
+          <w:bottom w:w="0" w:type="dxa"/>
+          <w:right w:w="108" w:type="dxa"/>
+        </w:tblCellMar>
+      </w:tblPr>
+      <w:tblGrid>
+        <w:gridCol w:w="8522"/>
+      </w:tblGrid>
+      <w:tr>
+        <w:tblPrEx>
+          <w:tblBorders>
+            <w:top w:val="single" w:color="auto" w:sz="4" w:space="0"/>
+            <w:left w:val="single" w:color="auto" w:sz="4" w:space="0"/>
+            <w:bottom w:val="single" w:color="auto" w:sz="4" w:space="0"/>
+            <w:right w:val="single" w:color="auto" w:sz="4" w:space="0"/>
+            <w:insideH w:val="single" w:color="auto" w:sz="4" w:space="0"/>
+            <w:insideV w:val="single" w:color="auto" w:sz="4" w:space="0"/>
+          </w:tblBorders>
+          <w:tblLayout w:type="fixed"/>
+        </w:tblPrEx>
+        <w:tc>
+          <w:tcPr>
+            <w:tcW w:w="8522" w:type="dxa"/>
+          </w:tcPr>
+          <w:p>
+            <w:pPr>
+              <w:pStyle w:val="13"/>
+              <w:widowControl w:val="0"/>
+              <w:bidi w:val="0"/>
+              <w:jc w:val="left"/>
+              <w:rPr>
+                <w:rFonts w:hint="default" w:ascii="Inconsolata" w:hAnsi="Inconsolata" w:cs="Inconsolata"/>
+                <w:sz w:val="18"/>
+                <w:szCs w:val="13"/>
+                <w:vertAlign w:val="baseline"/>
+                <w:lang w:val="en" w:eastAsia="zh-CN"/>
+              </w:rPr>
+            </w:pPr>
+            <w:r>
+              <w:rPr>
+                <w:rFonts w:hint="default" w:ascii="Inconsolata" w:hAnsi="Inconsolata" w:cs="Inconsolata"/>
+                <w:sz w:val="18"/>
+                <w:szCs w:val="13"/>
+                <w:vertAlign w:val="baseline"/>
+                <w:lang w:val="en" w:eastAsia="zh-CN"/>
+              </w:rPr>
+              <w:t>module multi(</w:t>
+            </w:r>
+          </w:p>
+          <w:p>
+            <w:pPr>
+              <w:pStyle w:val="13"/>
+              <w:widowControl w:val="0"/>
+              <w:bidi w:val="0"/>
+              <w:jc w:val="left"/>
+              <w:rPr>
+                <w:rFonts w:hint="default" w:ascii="Inconsolata" w:hAnsi="Inconsolata" w:cs="Inconsolata"/>
+                <w:sz w:val="18"/>
+                <w:szCs w:val="13"/>
+                <w:vertAlign w:val="baseline"/>
+                <w:lang w:val="en" w:eastAsia="zh-CN"/>
+              </w:rPr>
+            </w:pPr>
+            <w:r>
+              <w:rPr>
+                <w:rFonts w:hint="default" w:ascii="Inconsolata" w:hAnsi="Inconsolata" w:cs="Inconsolata"/>
+                <w:sz w:val="18"/>
+                <w:szCs w:val="13"/>
+                <w:vertAlign w:val="baseline"/>
+                <w:lang w:val="en" w:eastAsia="zh-CN"/>
+              </w:rPr>
+              <w:tab/>
+            </w:r>
+            <w:r>
+              <w:rPr>
+                <w:rFonts w:hint="default" w:ascii="Inconsolata" w:hAnsi="Inconsolata" w:cs="Inconsolata"/>
+                <w:sz w:val="18"/>
+                <w:szCs w:val="13"/>
+                <w:vertAlign w:val="baseline"/>
+                <w:lang w:val="en" w:eastAsia="zh-CN"/>
+              </w:rPr>
+              <w:tab/>
+            </w:r>
+            <w:r>
+              <w:rPr>
+                <w:rFonts w:hint="default" w:ascii="Inconsolata" w:hAnsi="Inconsolata" w:cs="Inconsolata"/>
+                <w:sz w:val="18"/>
+                <w:szCs w:val="13"/>
+                <w:vertAlign w:val="baseline"/>
+                <w:lang w:val="en" w:eastAsia="zh-CN"/>
+              </w:rPr>
+              <w:tab/>
+            </w:r>
+            <w:r>
+              <w:rPr>
+                <w:rFonts w:hint="default" w:ascii="Inconsolata" w:hAnsi="Inconsolata" w:cs="Inconsolata"/>
+                <w:sz w:val="18"/>
+                <w:szCs w:val="13"/>
+                <w:vertAlign w:val="baseline"/>
+                <w:lang w:val="en" w:eastAsia="zh-CN"/>
+              </w:rPr>
+              <w:t xml:space="preserve"> output logic [31:0] op,  //O/P</w:t>
+            </w:r>
+          </w:p>
+          <w:p>
+            <w:pPr>
+              <w:pStyle w:val="13"/>
+              <w:widowControl w:val="0"/>
+              <w:bidi w:val="0"/>
+              <w:jc w:val="left"/>
+              <w:rPr>
+                <w:rFonts w:hint="default" w:ascii="Inconsolata" w:hAnsi="Inconsolata" w:cs="Inconsolata"/>
+                <w:sz w:val="18"/>
+                <w:szCs w:val="13"/>
+                <w:vertAlign w:val="baseline"/>
+                <w:lang w:val="en" w:eastAsia="zh-CN"/>
+              </w:rPr>
+            </w:pPr>
+            <w:r>
+              <w:rPr>
+                <w:rFonts w:hint="default" w:ascii="Inconsolata" w:hAnsi="Inconsolata" w:cs="Inconsolata"/>
+                <w:sz w:val="18"/>
+                <w:szCs w:val="13"/>
+                <w:vertAlign w:val="baseline"/>
+                <w:lang w:val="en" w:eastAsia="zh-CN"/>
+              </w:rPr>
+              <w:tab/>
+            </w:r>
+            <w:r>
+              <w:rPr>
+                <w:rFonts w:hint="default" w:ascii="Inconsolata" w:hAnsi="Inconsolata" w:cs="Inconsolata"/>
+                <w:sz w:val="18"/>
+                <w:szCs w:val="13"/>
+                <w:vertAlign w:val="baseline"/>
+                <w:lang w:val="en" w:eastAsia="zh-CN"/>
+              </w:rPr>
+              <w:tab/>
+            </w:r>
+            <w:r>
+              <w:rPr>
+                <w:rFonts w:hint="default" w:ascii="Inconsolata" w:hAnsi="Inconsolata" w:cs="Inconsolata"/>
+                <w:sz w:val="18"/>
+                <w:szCs w:val="13"/>
+                <w:vertAlign w:val="baseline"/>
+                <w:lang w:val="en" w:eastAsia="zh-CN"/>
+              </w:rPr>
+              <w:tab/>
+            </w:r>
+            <w:r>
+              <w:rPr>
+                <w:rFonts w:hint="default" w:ascii="Inconsolata" w:hAnsi="Inconsolata" w:cs="Inconsolata"/>
+                <w:sz w:val="18"/>
+                <w:szCs w:val="13"/>
+                <w:vertAlign w:val="baseline"/>
+                <w:lang w:val="en" w:eastAsia="zh-CN"/>
+              </w:rPr>
+              <w:t xml:space="preserve"> input logic [31:0] a,</w:t>
+            </w:r>
+          </w:p>
+          <w:p>
+            <w:pPr>
+              <w:pStyle w:val="13"/>
+              <w:widowControl w:val="0"/>
+              <w:bidi w:val="0"/>
+              <w:jc w:val="left"/>
+              <w:rPr>
+                <w:rFonts w:hint="default" w:ascii="Inconsolata" w:hAnsi="Inconsolata" w:cs="Inconsolata"/>
+                <w:sz w:val="18"/>
+                <w:szCs w:val="13"/>
+                <w:vertAlign w:val="baseline"/>
+                <w:lang w:val="en" w:eastAsia="zh-CN"/>
+              </w:rPr>
+            </w:pPr>
+            <w:r>
+              <w:rPr>
+                <w:rFonts w:hint="default" w:ascii="Inconsolata" w:hAnsi="Inconsolata" w:cs="Inconsolata"/>
+                <w:sz w:val="18"/>
+                <w:szCs w:val="13"/>
+                <w:vertAlign w:val="baseline"/>
+                <w:lang w:val="en" w:eastAsia="zh-CN"/>
+              </w:rPr>
+              <w:tab/>
+            </w:r>
+            <w:r>
+              <w:rPr>
+                <w:rFonts w:hint="default" w:ascii="Inconsolata" w:hAnsi="Inconsolata" w:cs="Inconsolata"/>
+                <w:sz w:val="18"/>
+                <w:szCs w:val="13"/>
+                <w:vertAlign w:val="baseline"/>
+                <w:lang w:val="en" w:eastAsia="zh-CN"/>
+              </w:rPr>
+              <w:tab/>
+            </w:r>
+            <w:r>
+              <w:rPr>
+                <w:rFonts w:hint="default" w:ascii="Inconsolata" w:hAnsi="Inconsolata" w:cs="Inconsolata"/>
+                <w:sz w:val="18"/>
+                <w:szCs w:val="13"/>
+                <w:vertAlign w:val="baseline"/>
+                <w:lang w:val="en" w:eastAsia="zh-CN"/>
+              </w:rPr>
+              <w:tab/>
+            </w:r>
+            <w:r>
+              <w:rPr>
+                <w:rFonts w:hint="default" w:ascii="Inconsolata" w:hAnsi="Inconsolata" w:cs="Inconsolata"/>
+                <w:sz w:val="18"/>
+                <w:szCs w:val="13"/>
+                <w:vertAlign w:val="baseline"/>
+                <w:lang w:val="en" w:eastAsia="zh-CN"/>
+              </w:rPr>
+              <w:t xml:space="preserve"> input logic [31:0] b</w:t>
+            </w:r>
+          </w:p>
+          <w:p>
+            <w:pPr>
+              <w:pStyle w:val="13"/>
+              <w:widowControl w:val="0"/>
+              <w:bidi w:val="0"/>
+              <w:jc w:val="left"/>
+              <w:rPr>
+                <w:rFonts w:hint="default" w:ascii="Inconsolata" w:hAnsi="Inconsolata" w:cs="Inconsolata"/>
+                <w:sz w:val="18"/>
+                <w:szCs w:val="13"/>
+                <w:vertAlign w:val="baseline"/>
+                <w:lang w:val="en" w:eastAsia="zh-CN"/>
+              </w:rPr>
+            </w:pPr>
+            <w:r>
+              <w:rPr>
+                <w:rFonts w:hint="default" w:ascii="Inconsolata" w:hAnsi="Inconsolata" w:cs="Inconsolata"/>
+                <w:sz w:val="18"/>
+                <w:szCs w:val="13"/>
+                <w:vertAlign w:val="baseline"/>
+                <w:lang w:val="en" w:eastAsia="zh-CN"/>
+              </w:rPr>
+              <w:tab/>
+            </w:r>
+            <w:r>
+              <w:rPr>
+                <w:rFonts w:hint="default" w:ascii="Inconsolata" w:hAnsi="Inconsolata" w:cs="Inconsolata"/>
+                <w:sz w:val="18"/>
+                <w:szCs w:val="13"/>
+                <w:vertAlign w:val="baseline"/>
+                <w:lang w:val="en" w:eastAsia="zh-CN"/>
+              </w:rPr>
+              <w:tab/>
+            </w:r>
+            <w:r>
+              <w:rPr>
+                <w:rFonts w:hint="default" w:ascii="Inconsolata" w:hAnsi="Inconsolata" w:cs="Inconsolata"/>
+                <w:sz w:val="18"/>
+                <w:szCs w:val="13"/>
+                <w:vertAlign w:val="baseline"/>
+                <w:lang w:val="en" w:eastAsia="zh-CN"/>
+              </w:rPr>
+              <w:tab/>
+            </w:r>
+            <w:r>
+              <w:rPr>
+                <w:rFonts w:hint="default" w:ascii="Inconsolata" w:hAnsi="Inconsolata" w:cs="Inconsolata"/>
+                <w:sz w:val="18"/>
+                <w:szCs w:val="13"/>
+                <w:vertAlign w:val="baseline"/>
+                <w:lang w:val="en" w:eastAsia="zh-CN"/>
+              </w:rPr>
+              <w:t xml:space="preserve"> );</w:t>
+            </w:r>
+          </w:p>
+          <w:p>
+            <w:pPr>
+              <w:pStyle w:val="13"/>
+              <w:widowControl w:val="0"/>
+              <w:bidi w:val="0"/>
+              <w:jc w:val="left"/>
+              <w:rPr>
+                <w:rFonts w:hint="default" w:ascii="Inconsolata" w:hAnsi="Inconsolata" w:cs="Inconsolata"/>
+                <w:sz w:val="18"/>
+                <w:szCs w:val="13"/>
+                <w:vertAlign w:val="baseline"/>
+                <w:lang w:val="en" w:eastAsia="zh-CN"/>
+              </w:rPr>
+            </w:pPr>
+            <w:r>
+              <w:rPr>
+                <w:rFonts w:hint="default" w:ascii="Inconsolata" w:hAnsi="Inconsolata" w:cs="Inconsolata"/>
+                <w:sz w:val="18"/>
+                <w:szCs w:val="13"/>
+                <w:vertAlign w:val="baseline"/>
+                <w:lang w:val="en" w:eastAsia="zh-CN"/>
+              </w:rPr>
+              <w:t>logic [22:0]Ofraction_HI; //fraction will neglict any bit after ofraction[22]</w:t>
+            </w:r>
+          </w:p>
+          <w:p>
+            <w:pPr>
+              <w:pStyle w:val="13"/>
+              <w:widowControl w:val="0"/>
+              <w:bidi w:val="0"/>
+              <w:jc w:val="left"/>
+              <w:rPr>
+                <w:rFonts w:hint="default" w:ascii="Inconsolata" w:hAnsi="Inconsolata" w:cs="Inconsolata"/>
+                <w:sz w:val="18"/>
+                <w:szCs w:val="13"/>
+                <w:vertAlign w:val="baseline"/>
+                <w:lang w:val="en" w:eastAsia="zh-CN"/>
+              </w:rPr>
+            </w:pPr>
+            <w:r>
+              <w:rPr>
+                <w:rFonts w:hint="default" w:ascii="Inconsolata" w:hAnsi="Inconsolata" w:cs="Inconsolata"/>
+                <w:sz w:val="18"/>
+                <w:szCs w:val="13"/>
+                <w:vertAlign w:val="baseline"/>
+                <w:lang w:val="en" w:eastAsia="zh-CN"/>
+              </w:rPr>
+              <w:t>logic [22:0]Ofraction_LO;</w:t>
+            </w:r>
+          </w:p>
+          <w:p>
+            <w:pPr>
+              <w:pStyle w:val="13"/>
+              <w:widowControl w:val="0"/>
+              <w:bidi w:val="0"/>
+              <w:jc w:val="left"/>
+              <w:rPr>
+                <w:rFonts w:hint="default" w:ascii="Inconsolata" w:hAnsi="Inconsolata" w:cs="Inconsolata"/>
+                <w:sz w:val="18"/>
+                <w:szCs w:val="13"/>
+                <w:vertAlign w:val="baseline"/>
+                <w:lang w:val="en" w:eastAsia="zh-CN"/>
+              </w:rPr>
+            </w:pPr>
+            <w:r>
+              <w:rPr>
+                <w:rFonts w:hint="default" w:ascii="Inconsolata" w:hAnsi="Inconsolata" w:cs="Inconsolata"/>
+                <w:sz w:val="18"/>
+                <w:szCs w:val="13"/>
+                <w:vertAlign w:val="baseline"/>
+                <w:lang w:val="en" w:eastAsia="zh-CN"/>
+              </w:rPr>
+              <w:t>logic Osign;</w:t>
+            </w:r>
+          </w:p>
+          <w:p>
+            <w:pPr>
+              <w:pStyle w:val="13"/>
+              <w:widowControl w:val="0"/>
+              <w:bidi w:val="0"/>
+              <w:jc w:val="left"/>
+              <w:rPr>
+                <w:rFonts w:hint="default" w:ascii="Inconsolata" w:hAnsi="Inconsolata" w:cs="Inconsolata"/>
+                <w:sz w:val="18"/>
+                <w:szCs w:val="13"/>
+                <w:vertAlign w:val="baseline"/>
+                <w:lang w:val="en" w:eastAsia="zh-CN"/>
+              </w:rPr>
+            </w:pPr>
+            <w:r>
+              <w:rPr>
+                <w:rFonts w:hint="default" w:ascii="Inconsolata" w:hAnsi="Inconsolata" w:cs="Inconsolata"/>
+                <w:sz w:val="18"/>
+                <w:szCs w:val="13"/>
+                <w:vertAlign w:val="baseline"/>
+                <w:lang w:val="en" w:eastAsia="zh-CN"/>
+              </w:rPr>
+              <w:t>logic [7:0]Opower;</w:t>
+            </w:r>
+            <w:bookmarkStart w:id="0" w:name="_GoBack"/>
+            <w:bookmarkEnd w:id="0"/>
+          </w:p>
+          <w:p>
+            <w:pPr>
+              <w:pStyle w:val="13"/>
+              <w:widowControl w:val="0"/>
+              <w:bidi w:val="0"/>
+              <w:jc w:val="left"/>
+              <w:rPr>
+                <w:rFonts w:hint="default" w:ascii="Inconsolata" w:hAnsi="Inconsolata" w:cs="Inconsolata"/>
+                <w:sz w:val="18"/>
+                <w:szCs w:val="13"/>
+                <w:vertAlign w:val="baseline"/>
+                <w:lang w:val="en" w:eastAsia="zh-CN"/>
+              </w:rPr>
+            </w:pPr>
+            <w:r>
+              <w:rPr>
+                <w:rFonts w:hint="default" w:ascii="Inconsolata" w:hAnsi="Inconsolata" w:cs="Inconsolata"/>
+                <w:sz w:val="18"/>
+                <w:szCs w:val="13"/>
+                <w:vertAlign w:val="baseline"/>
+                <w:lang w:val="en" w:eastAsia="zh-CN"/>
+              </w:rPr>
+              <w:t>logic [22:0]Afraction ;</w:t>
+            </w:r>
+          </w:p>
+          <w:p>
+            <w:pPr>
+              <w:pStyle w:val="13"/>
+              <w:widowControl w:val="0"/>
+              <w:bidi w:val="0"/>
+              <w:jc w:val="left"/>
+              <w:rPr>
+                <w:rFonts w:hint="default" w:ascii="Inconsolata" w:hAnsi="Inconsolata" w:cs="Inconsolata"/>
+                <w:sz w:val="18"/>
+                <w:szCs w:val="13"/>
+                <w:vertAlign w:val="baseline"/>
+                <w:lang w:val="en" w:eastAsia="zh-CN"/>
+              </w:rPr>
+            </w:pPr>
+            <w:r>
+              <w:rPr>
+                <w:rFonts w:hint="default" w:ascii="Inconsolata" w:hAnsi="Inconsolata" w:cs="Inconsolata"/>
+                <w:sz w:val="18"/>
+                <w:szCs w:val="13"/>
+                <w:vertAlign w:val="baseline"/>
+                <w:lang w:val="en" w:eastAsia="zh-CN"/>
+              </w:rPr>
+              <w:t>logic [22:0]Bfraction ;</w:t>
+            </w:r>
+          </w:p>
+          <w:p>
+            <w:pPr>
+              <w:pStyle w:val="13"/>
+              <w:widowControl w:val="0"/>
+              <w:bidi w:val="0"/>
+              <w:jc w:val="left"/>
+              <w:rPr>
+                <w:rFonts w:hint="default" w:ascii="Inconsolata" w:hAnsi="Inconsolata" w:cs="Inconsolata"/>
+                <w:sz w:val="18"/>
+                <w:szCs w:val="13"/>
+                <w:vertAlign w:val="baseline"/>
+                <w:lang w:val="en" w:eastAsia="zh-CN"/>
+              </w:rPr>
+            </w:pPr>
+            <w:r>
+              <w:rPr>
+                <w:rFonts w:hint="default" w:ascii="Inconsolata" w:hAnsi="Inconsolata" w:cs="Inconsolata"/>
+                <w:sz w:val="18"/>
+                <w:szCs w:val="13"/>
+                <w:vertAlign w:val="baseline"/>
+                <w:lang w:val="en" w:eastAsia="zh-CN"/>
+              </w:rPr>
+              <w:t>logic [7:0] Apower;</w:t>
+            </w:r>
+          </w:p>
+          <w:p>
+            <w:pPr>
+              <w:pStyle w:val="13"/>
+              <w:widowControl w:val="0"/>
+              <w:bidi w:val="0"/>
+              <w:jc w:val="left"/>
+              <w:rPr>
+                <w:rFonts w:hint="default" w:ascii="Inconsolata" w:hAnsi="Inconsolata" w:cs="Inconsolata"/>
+                <w:sz w:val="18"/>
+                <w:szCs w:val="13"/>
+                <w:vertAlign w:val="baseline"/>
+                <w:lang w:val="en" w:eastAsia="zh-CN"/>
+              </w:rPr>
+            </w:pPr>
+            <w:r>
+              <w:rPr>
+                <w:rFonts w:hint="default" w:ascii="Inconsolata" w:hAnsi="Inconsolata" w:cs="Inconsolata"/>
+                <w:sz w:val="18"/>
+                <w:szCs w:val="13"/>
+                <w:vertAlign w:val="baseline"/>
+                <w:lang w:val="en" w:eastAsia="zh-CN"/>
+              </w:rPr>
+              <w:t>logic [7:0] Bpower;</w:t>
+            </w:r>
+          </w:p>
+          <w:p>
+            <w:pPr>
+              <w:pStyle w:val="13"/>
+              <w:widowControl w:val="0"/>
+              <w:bidi w:val="0"/>
+              <w:jc w:val="left"/>
+              <w:rPr>
+                <w:rFonts w:hint="default" w:ascii="Inconsolata" w:hAnsi="Inconsolata" w:cs="Inconsolata"/>
+                <w:sz w:val="18"/>
+                <w:szCs w:val="13"/>
+                <w:vertAlign w:val="baseline"/>
+                <w:lang w:val="en" w:eastAsia="zh-CN"/>
+              </w:rPr>
+            </w:pPr>
+            <w:r>
+              <w:rPr>
+                <w:rFonts w:hint="default" w:ascii="Inconsolata" w:hAnsi="Inconsolata" w:cs="Inconsolata"/>
+                <w:sz w:val="18"/>
+                <w:szCs w:val="13"/>
+                <w:vertAlign w:val="baseline"/>
+                <w:lang w:val="en" w:eastAsia="zh-CN"/>
+              </w:rPr>
+              <w:t>logic Asign;</w:t>
+            </w:r>
+          </w:p>
+          <w:p>
+            <w:pPr>
+              <w:pStyle w:val="13"/>
+              <w:widowControl w:val="0"/>
+              <w:bidi w:val="0"/>
+              <w:jc w:val="left"/>
+              <w:rPr>
+                <w:rFonts w:hint="default" w:ascii="Inconsolata" w:hAnsi="Inconsolata" w:cs="Inconsolata"/>
+                <w:sz w:val="18"/>
+                <w:szCs w:val="13"/>
+                <w:vertAlign w:val="baseline"/>
+                <w:lang w:val="en" w:eastAsia="zh-CN"/>
+              </w:rPr>
+            </w:pPr>
+            <w:r>
+              <w:rPr>
+                <w:rFonts w:hint="default" w:ascii="Inconsolata" w:hAnsi="Inconsolata" w:cs="Inconsolata"/>
+                <w:sz w:val="18"/>
+                <w:szCs w:val="13"/>
+                <w:vertAlign w:val="baseline"/>
+                <w:lang w:val="en" w:eastAsia="zh-CN"/>
+              </w:rPr>
+              <w:t>logic Bsign;</w:t>
+            </w:r>
+          </w:p>
+          <w:p>
+            <w:pPr>
+              <w:pStyle w:val="13"/>
+              <w:widowControl w:val="0"/>
+              <w:bidi w:val="0"/>
+              <w:jc w:val="left"/>
+              <w:rPr>
+                <w:rFonts w:hint="default" w:ascii="Inconsolata" w:hAnsi="Inconsolata" w:cs="Inconsolata"/>
+                <w:sz w:val="18"/>
+                <w:szCs w:val="13"/>
+                <w:vertAlign w:val="baseline"/>
+                <w:lang w:val="en" w:eastAsia="zh-CN"/>
+              </w:rPr>
+            </w:pPr>
+          </w:p>
+          <w:p>
+            <w:pPr>
+              <w:pStyle w:val="13"/>
+              <w:widowControl w:val="0"/>
+              <w:bidi w:val="0"/>
+              <w:jc w:val="left"/>
+              <w:rPr>
+                <w:rFonts w:hint="default" w:ascii="Inconsolata" w:hAnsi="Inconsolata" w:cs="Inconsolata"/>
+                <w:sz w:val="18"/>
+                <w:szCs w:val="13"/>
+                <w:vertAlign w:val="baseline"/>
+                <w:lang w:val="en" w:eastAsia="zh-CN"/>
+              </w:rPr>
+            </w:pPr>
+            <w:r>
+              <w:rPr>
+                <w:rFonts w:hint="default" w:ascii="Inconsolata" w:hAnsi="Inconsolata" w:cs="Inconsolata"/>
+                <w:sz w:val="18"/>
+                <w:szCs w:val="13"/>
+                <w:vertAlign w:val="baseline"/>
+                <w:lang w:val="en" w:eastAsia="zh-CN"/>
+              </w:rPr>
+              <w:t>logic [1:0]carryExp;</w:t>
+            </w:r>
+          </w:p>
+          <w:p>
+            <w:pPr>
+              <w:pStyle w:val="13"/>
+              <w:widowControl w:val="0"/>
+              <w:bidi w:val="0"/>
+              <w:jc w:val="left"/>
+              <w:rPr>
+                <w:rFonts w:hint="default" w:ascii="Inconsolata" w:hAnsi="Inconsolata" w:cs="Inconsolata"/>
+                <w:sz w:val="18"/>
+                <w:szCs w:val="13"/>
+                <w:vertAlign w:val="baseline"/>
+                <w:lang w:val="en" w:eastAsia="zh-CN"/>
+              </w:rPr>
+            </w:pPr>
+            <w:r>
+              <w:rPr>
+                <w:rFonts w:hint="default" w:ascii="Inconsolata" w:hAnsi="Inconsolata" w:cs="Inconsolata"/>
+                <w:sz w:val="18"/>
+                <w:szCs w:val="13"/>
+                <w:vertAlign w:val="baseline"/>
+                <w:lang w:val="en" w:eastAsia="zh-CN"/>
+              </w:rPr>
+              <w:t>logic [2:0]carryFra;</w:t>
+            </w:r>
+          </w:p>
+          <w:p>
+            <w:pPr>
+              <w:pStyle w:val="13"/>
+              <w:widowControl w:val="0"/>
+              <w:bidi w:val="0"/>
+              <w:jc w:val="left"/>
+              <w:rPr>
+                <w:rFonts w:hint="default" w:ascii="Inconsolata" w:hAnsi="Inconsolata" w:cs="Inconsolata"/>
+                <w:sz w:val="18"/>
+                <w:szCs w:val="13"/>
+                <w:vertAlign w:val="baseline"/>
+                <w:lang w:val="en" w:eastAsia="zh-CN"/>
+              </w:rPr>
+            </w:pPr>
+          </w:p>
+          <w:p>
+            <w:pPr>
+              <w:pStyle w:val="13"/>
+              <w:widowControl w:val="0"/>
+              <w:bidi w:val="0"/>
+              <w:jc w:val="left"/>
+              <w:rPr>
+                <w:rFonts w:hint="default" w:ascii="Inconsolata" w:hAnsi="Inconsolata" w:cs="Inconsolata"/>
+                <w:sz w:val="18"/>
+                <w:szCs w:val="13"/>
+                <w:vertAlign w:val="baseline"/>
+                <w:lang w:val="en" w:eastAsia="zh-CN"/>
+              </w:rPr>
+            </w:pPr>
+            <w:r>
+              <w:rPr>
+                <w:rFonts w:hint="default" w:ascii="Inconsolata" w:hAnsi="Inconsolata" w:cs="Inconsolata"/>
+                <w:sz w:val="18"/>
+                <w:szCs w:val="13"/>
+                <w:vertAlign w:val="baseline"/>
+                <w:lang w:val="en" w:eastAsia="zh-CN"/>
+              </w:rPr>
+              <w:t>always @(a or b) begin</w:t>
+            </w:r>
+          </w:p>
+          <w:p>
+            <w:pPr>
+              <w:pStyle w:val="13"/>
+              <w:widowControl w:val="0"/>
+              <w:bidi w:val="0"/>
+              <w:jc w:val="left"/>
+              <w:rPr>
+                <w:rFonts w:hint="default" w:ascii="Inconsolata" w:hAnsi="Inconsolata" w:cs="Inconsolata"/>
+                <w:sz w:val="18"/>
+                <w:szCs w:val="13"/>
+                <w:vertAlign w:val="baseline"/>
+                <w:lang w:val="en" w:eastAsia="zh-CN"/>
+              </w:rPr>
+            </w:pPr>
+            <w:r>
+              <w:rPr>
+                <w:rFonts w:hint="default" w:ascii="Inconsolata" w:hAnsi="Inconsolata" w:cs="Inconsolata"/>
+                <w:sz w:val="18"/>
+                <w:szCs w:val="13"/>
+                <w:vertAlign w:val="baseline"/>
+                <w:lang w:val="en" w:eastAsia="zh-CN"/>
+              </w:rPr>
+              <w:tab/>
+            </w:r>
+            <w:r>
+              <w:rPr>
+                <w:rFonts w:hint="default" w:ascii="Inconsolata" w:hAnsi="Inconsolata" w:cs="Inconsolata"/>
+                <w:sz w:val="18"/>
+                <w:szCs w:val="13"/>
+                <w:vertAlign w:val="baseline"/>
+                <w:lang w:val="en" w:eastAsia="zh-CN"/>
+              </w:rPr>
+              <w:t>{Asign,Apower,Afraction} = a;</w:t>
+            </w:r>
+          </w:p>
+          <w:p>
+            <w:pPr>
+              <w:pStyle w:val="13"/>
+              <w:widowControl w:val="0"/>
+              <w:bidi w:val="0"/>
+              <w:jc w:val="left"/>
+              <w:rPr>
+                <w:rFonts w:hint="default" w:ascii="Inconsolata" w:hAnsi="Inconsolata" w:cs="Inconsolata"/>
+                <w:sz w:val="18"/>
+                <w:szCs w:val="13"/>
+                <w:vertAlign w:val="baseline"/>
+                <w:lang w:val="en" w:eastAsia="zh-CN"/>
+              </w:rPr>
+            </w:pPr>
+            <w:r>
+              <w:rPr>
+                <w:rFonts w:hint="default" w:ascii="Inconsolata" w:hAnsi="Inconsolata" w:cs="Inconsolata"/>
+                <w:sz w:val="18"/>
+                <w:szCs w:val="13"/>
+                <w:vertAlign w:val="baseline"/>
+                <w:lang w:val="en" w:eastAsia="zh-CN"/>
+              </w:rPr>
+              <w:tab/>
+            </w:r>
+            <w:r>
+              <w:rPr>
+                <w:rFonts w:hint="default" w:ascii="Inconsolata" w:hAnsi="Inconsolata" w:cs="Inconsolata"/>
+                <w:sz w:val="18"/>
+                <w:szCs w:val="13"/>
+                <w:vertAlign w:val="baseline"/>
+                <w:lang w:val="en" w:eastAsia="zh-CN"/>
+              </w:rPr>
+              <w:t>{Bsign,Bpower,Bfraction} = b;</w:t>
+            </w:r>
+            <w:r>
+              <w:rPr>
+                <w:rFonts w:hint="default" w:ascii="Inconsolata" w:hAnsi="Inconsolata" w:cs="Inconsolata"/>
+                <w:sz w:val="18"/>
+                <w:szCs w:val="13"/>
+                <w:vertAlign w:val="baseline"/>
+                <w:lang w:val="en" w:eastAsia="zh-CN"/>
+              </w:rPr>
+              <w:tab/>
+            </w:r>
+          </w:p>
+          <w:p>
+            <w:pPr>
+              <w:pStyle w:val="13"/>
+              <w:widowControl w:val="0"/>
+              <w:bidi w:val="0"/>
+              <w:jc w:val="left"/>
+              <w:rPr>
+                <w:rFonts w:hint="default" w:ascii="Inconsolata" w:hAnsi="Inconsolata" w:cs="Inconsolata"/>
+                <w:sz w:val="18"/>
+                <w:szCs w:val="13"/>
+                <w:vertAlign w:val="baseline"/>
+                <w:lang w:val="en" w:eastAsia="zh-CN"/>
+              </w:rPr>
+            </w:pPr>
+            <w:r>
+              <w:rPr>
+                <w:rFonts w:hint="default" w:ascii="Inconsolata" w:hAnsi="Inconsolata" w:cs="Inconsolata"/>
+                <w:sz w:val="18"/>
+                <w:szCs w:val="13"/>
+                <w:vertAlign w:val="baseline"/>
+                <w:lang w:val="en" w:eastAsia="zh-CN"/>
+              </w:rPr>
+              <w:tab/>
+            </w:r>
+          </w:p>
+          <w:p>
+            <w:pPr>
+              <w:pStyle w:val="13"/>
+              <w:widowControl w:val="0"/>
+              <w:bidi w:val="0"/>
+              <w:jc w:val="left"/>
+              <w:rPr>
+                <w:rFonts w:hint="default" w:ascii="Inconsolata" w:hAnsi="Inconsolata" w:cs="Inconsolata"/>
+                <w:sz w:val="18"/>
+                <w:szCs w:val="13"/>
+                <w:vertAlign w:val="baseline"/>
+                <w:lang w:val="en" w:eastAsia="zh-CN"/>
+              </w:rPr>
+            </w:pPr>
+            <w:r>
+              <w:rPr>
+                <w:rFonts w:hint="default" w:ascii="Inconsolata" w:hAnsi="Inconsolata" w:cs="Inconsolata"/>
+                <w:sz w:val="18"/>
+                <w:szCs w:val="13"/>
+                <w:vertAlign w:val="baseline"/>
+                <w:lang w:val="en" w:eastAsia="zh-CN"/>
+              </w:rPr>
+              <w:tab/>
+            </w:r>
+            <w:r>
+              <w:rPr>
+                <w:rFonts w:hint="default" w:ascii="Inconsolata" w:hAnsi="Inconsolata" w:cs="Inconsolata"/>
+                <w:sz w:val="18"/>
+                <w:szCs w:val="13"/>
+                <w:vertAlign w:val="baseline"/>
+                <w:lang w:val="en" w:eastAsia="zh-CN"/>
+              </w:rPr>
+              <w:t>// adding brances to solve an issue with order of adding</w:t>
+            </w:r>
+          </w:p>
+          <w:p>
+            <w:pPr>
+              <w:pStyle w:val="13"/>
+              <w:widowControl w:val="0"/>
+              <w:bidi w:val="0"/>
+              <w:jc w:val="left"/>
+              <w:rPr>
+                <w:rFonts w:hint="default" w:ascii="Inconsolata" w:hAnsi="Inconsolata" w:cs="Inconsolata"/>
+                <w:sz w:val="18"/>
+                <w:szCs w:val="13"/>
+                <w:vertAlign w:val="baseline"/>
+                <w:lang w:val="en" w:eastAsia="zh-CN"/>
+              </w:rPr>
+            </w:pPr>
+            <w:r>
+              <w:rPr>
+                <w:rFonts w:hint="default" w:ascii="Inconsolata" w:hAnsi="Inconsolata" w:cs="Inconsolata"/>
+                <w:sz w:val="18"/>
+                <w:szCs w:val="13"/>
+                <w:vertAlign w:val="baseline"/>
+                <w:lang w:val="en" w:eastAsia="zh-CN"/>
+              </w:rPr>
+              <w:tab/>
+            </w:r>
+            <w:r>
+              <w:rPr>
+                <w:rFonts w:hint="default" w:ascii="Inconsolata" w:hAnsi="Inconsolata" w:cs="Inconsolata"/>
+                <w:sz w:val="18"/>
+                <w:szCs w:val="13"/>
+                <w:vertAlign w:val="baseline"/>
+                <w:lang w:val="en" w:eastAsia="zh-CN"/>
+              </w:rPr>
+              <w:t>{carryFra,Ofraction_HI,Ofraction_LO} = ((Afraction*Bfraction) + (Afraction&lt;&lt;23) + (Bfraction&lt;&lt;23));</w:t>
+            </w:r>
+          </w:p>
+          <w:p>
+            <w:pPr>
+              <w:pStyle w:val="13"/>
+              <w:widowControl w:val="0"/>
+              <w:bidi w:val="0"/>
+              <w:jc w:val="left"/>
+              <w:rPr>
+                <w:rFonts w:hint="default" w:ascii="Inconsolata" w:hAnsi="Inconsolata" w:cs="Inconsolata"/>
+                <w:sz w:val="18"/>
+                <w:szCs w:val="13"/>
+                <w:vertAlign w:val="baseline"/>
+                <w:lang w:val="en" w:eastAsia="zh-CN"/>
+              </w:rPr>
+            </w:pPr>
+            <w:r>
+              <w:rPr>
+                <w:rFonts w:hint="default" w:ascii="Inconsolata" w:hAnsi="Inconsolata" w:cs="Inconsolata"/>
+                <w:sz w:val="18"/>
+                <w:szCs w:val="13"/>
+                <w:vertAlign w:val="baseline"/>
+                <w:lang w:val="en" w:eastAsia="zh-CN"/>
+              </w:rPr>
+              <w:tab/>
+            </w:r>
+          </w:p>
+          <w:p>
+            <w:pPr>
+              <w:pStyle w:val="13"/>
+              <w:widowControl w:val="0"/>
+              <w:bidi w:val="0"/>
+              <w:jc w:val="left"/>
+              <w:rPr>
+                <w:rFonts w:hint="default" w:ascii="Inconsolata" w:hAnsi="Inconsolata" w:cs="Inconsolata"/>
+                <w:sz w:val="18"/>
+                <w:szCs w:val="13"/>
+                <w:vertAlign w:val="baseline"/>
+                <w:lang w:val="en" w:eastAsia="zh-CN"/>
+              </w:rPr>
+            </w:pPr>
+            <w:r>
+              <w:rPr>
+                <w:rFonts w:hint="default" w:ascii="Inconsolata" w:hAnsi="Inconsolata" w:cs="Inconsolata"/>
+                <w:sz w:val="18"/>
+                <w:szCs w:val="13"/>
+                <w:vertAlign w:val="baseline"/>
+                <w:lang w:val="en" w:eastAsia="zh-CN"/>
+              </w:rPr>
+              <w:tab/>
+            </w:r>
+            <w:r>
+              <w:rPr>
+                <w:rFonts w:hint="default" w:ascii="Inconsolata" w:hAnsi="Inconsolata" w:cs="Inconsolata"/>
+                <w:sz w:val="18"/>
+                <w:szCs w:val="13"/>
+                <w:vertAlign w:val="baseline"/>
+                <w:lang w:val="en" w:eastAsia="zh-CN"/>
+              </w:rPr>
+              <w:t>// exponent is biased by 127 so (000000011)</w:t>
+            </w:r>
+          </w:p>
+          <w:p>
+            <w:pPr>
+              <w:pStyle w:val="13"/>
+              <w:widowControl w:val="0"/>
+              <w:bidi w:val="0"/>
+              <w:jc w:val="left"/>
+              <w:rPr>
+                <w:rFonts w:hint="default" w:ascii="Inconsolata" w:hAnsi="Inconsolata" w:cs="Inconsolata"/>
+                <w:sz w:val="18"/>
+                <w:szCs w:val="13"/>
+                <w:vertAlign w:val="baseline"/>
+                <w:lang w:val="en" w:eastAsia="zh-CN"/>
+              </w:rPr>
+            </w:pPr>
+            <w:r>
+              <w:rPr>
+                <w:rFonts w:hint="default" w:ascii="Inconsolata" w:hAnsi="Inconsolata" w:cs="Inconsolata"/>
+                <w:sz w:val="18"/>
+                <w:szCs w:val="13"/>
+                <w:vertAlign w:val="baseline"/>
+                <w:lang w:val="en" w:eastAsia="zh-CN"/>
+              </w:rPr>
+              <w:tab/>
+            </w:r>
+            <w:r>
+              <w:rPr>
+                <w:rFonts w:hint="default" w:ascii="Inconsolata" w:hAnsi="Inconsolata" w:cs="Inconsolata"/>
+                <w:sz w:val="18"/>
+                <w:szCs w:val="13"/>
+                <w:vertAlign w:val="baseline"/>
+                <w:lang w:val="en" w:eastAsia="zh-CN"/>
+              </w:rPr>
+              <w:t>//               represented in (100000010)</w:t>
+            </w:r>
+          </w:p>
+          <w:p>
+            <w:pPr>
+              <w:pStyle w:val="13"/>
+              <w:widowControl w:val="0"/>
+              <w:bidi w:val="0"/>
+              <w:jc w:val="left"/>
+              <w:rPr>
+                <w:rFonts w:hint="default" w:ascii="Inconsolata" w:hAnsi="Inconsolata" w:cs="Inconsolata"/>
+                <w:sz w:val="18"/>
+                <w:szCs w:val="13"/>
+                <w:vertAlign w:val="baseline"/>
+                <w:lang w:val="en" w:eastAsia="zh-CN"/>
+              </w:rPr>
+            </w:pPr>
+            <w:r>
+              <w:rPr>
+                <w:rFonts w:hint="default" w:ascii="Inconsolata" w:hAnsi="Inconsolata" w:cs="Inconsolata"/>
+                <w:sz w:val="18"/>
+                <w:szCs w:val="13"/>
+                <w:vertAlign w:val="baseline"/>
+                <w:lang w:val="en" w:eastAsia="zh-CN"/>
+              </w:rPr>
+              <w:tab/>
+            </w:r>
+            <w:r>
+              <w:rPr>
+                <w:rFonts w:hint="default" w:ascii="Inconsolata" w:hAnsi="Inconsolata" w:cs="Inconsolata"/>
+                <w:sz w:val="18"/>
+                <w:szCs w:val="13"/>
+                <w:vertAlign w:val="baseline"/>
+                <w:lang w:val="en" w:eastAsia="zh-CN"/>
+              </w:rPr>
+              <w:t>{carryExp,Opower} = Apower + Bpower - 127 + carryFra;</w:t>
+            </w:r>
+          </w:p>
+          <w:p>
+            <w:pPr>
+              <w:pStyle w:val="13"/>
+              <w:widowControl w:val="0"/>
+              <w:bidi w:val="0"/>
+              <w:jc w:val="left"/>
+              <w:rPr>
+                <w:rFonts w:hint="default" w:ascii="Inconsolata" w:hAnsi="Inconsolata" w:cs="Inconsolata"/>
+                <w:sz w:val="18"/>
+                <w:szCs w:val="13"/>
+                <w:vertAlign w:val="baseline"/>
+                <w:lang w:val="en" w:eastAsia="zh-CN"/>
+              </w:rPr>
+            </w:pPr>
+            <w:r>
+              <w:rPr>
+                <w:rFonts w:hint="default" w:ascii="Inconsolata" w:hAnsi="Inconsolata" w:cs="Inconsolata"/>
+                <w:sz w:val="18"/>
+                <w:szCs w:val="13"/>
+                <w:vertAlign w:val="baseline"/>
+                <w:lang w:val="en" w:eastAsia="zh-CN"/>
+              </w:rPr>
+              <w:tab/>
+            </w:r>
+            <w:r>
+              <w:rPr>
+                <w:rFonts w:hint="default" w:ascii="Inconsolata" w:hAnsi="Inconsolata" w:cs="Inconsolata"/>
+                <w:sz w:val="18"/>
+                <w:szCs w:val="13"/>
+                <w:vertAlign w:val="baseline"/>
+                <w:lang w:val="en" w:eastAsia="zh-CN"/>
+              </w:rPr>
+              <w:t>// TODO move carry fraction to if condition as adding one</w:t>
+            </w:r>
+          </w:p>
+          <w:p>
+            <w:pPr>
+              <w:pStyle w:val="13"/>
+              <w:widowControl w:val="0"/>
+              <w:bidi w:val="0"/>
+              <w:jc w:val="left"/>
+              <w:rPr>
+                <w:rFonts w:hint="default" w:ascii="Inconsolata" w:hAnsi="Inconsolata" w:cs="Inconsolata"/>
+                <w:sz w:val="18"/>
+                <w:szCs w:val="13"/>
+                <w:vertAlign w:val="baseline"/>
+                <w:lang w:val="en" w:eastAsia="zh-CN"/>
+              </w:rPr>
+            </w:pPr>
+            <w:r>
+              <w:rPr>
+                <w:rFonts w:hint="default" w:ascii="Inconsolata" w:hAnsi="Inconsolata" w:cs="Inconsolata"/>
+                <w:sz w:val="18"/>
+                <w:szCs w:val="13"/>
+                <w:vertAlign w:val="baseline"/>
+                <w:lang w:val="en" w:eastAsia="zh-CN"/>
+              </w:rPr>
+              <w:tab/>
+            </w:r>
+            <w:r>
+              <w:rPr>
+                <w:rFonts w:hint="default" w:ascii="Inconsolata" w:hAnsi="Inconsolata" w:cs="Inconsolata"/>
+                <w:sz w:val="18"/>
+                <w:szCs w:val="13"/>
+                <w:vertAlign w:val="baseline"/>
+                <w:lang w:val="en" w:eastAsia="zh-CN"/>
+              </w:rPr>
+              <w:t xml:space="preserve">// </w:t>
+            </w:r>
+            <w:r>
+              <w:rPr>
+                <w:rFonts w:hint="default" w:ascii="Inconsolata" w:hAnsi="Inconsolata" w:cs="Inconsolata"/>
+                <w:sz w:val="18"/>
+                <w:szCs w:val="13"/>
+                <w:vertAlign w:val="baseline"/>
+                <w:lang w:val="en" w:eastAsia="zh-CN"/>
+              </w:rPr>
+              <w:tab/>
+            </w:r>
+            <w:r>
+              <w:rPr>
+                <w:rFonts w:hint="default" w:ascii="Inconsolata" w:hAnsi="Inconsolata" w:cs="Inconsolata"/>
+                <w:sz w:val="18"/>
+                <w:szCs w:val="13"/>
+                <w:vertAlign w:val="baseline"/>
+                <w:lang w:val="en" w:eastAsia="zh-CN"/>
+              </w:rPr>
+              <w:tab/>
+            </w:r>
+            <w:r>
+              <w:rPr>
+                <w:rFonts w:hint="default" w:ascii="Inconsolata" w:hAnsi="Inconsolata" w:cs="Inconsolata"/>
+                <w:sz w:val="18"/>
+                <w:szCs w:val="13"/>
+                <w:vertAlign w:val="baseline"/>
+                <w:lang w:val="en" w:eastAsia="zh-CN"/>
+              </w:rPr>
+              <w:t xml:space="preserve">to handle when f1*f2+f1+f2&gt;2 </w:t>
+            </w:r>
+          </w:p>
+          <w:p>
+            <w:pPr>
+              <w:pStyle w:val="13"/>
+              <w:widowControl w:val="0"/>
+              <w:bidi w:val="0"/>
+              <w:jc w:val="left"/>
+              <w:rPr>
+                <w:rFonts w:hint="default" w:ascii="Inconsolata" w:hAnsi="Inconsolata" w:cs="Inconsolata"/>
+                <w:sz w:val="18"/>
+                <w:szCs w:val="13"/>
+                <w:vertAlign w:val="baseline"/>
+                <w:lang w:val="en" w:eastAsia="zh-CN"/>
+              </w:rPr>
+            </w:pPr>
+            <w:r>
+              <w:rPr>
+                <w:rFonts w:hint="default" w:ascii="Inconsolata" w:hAnsi="Inconsolata" w:cs="Inconsolata"/>
+                <w:sz w:val="18"/>
+                <w:szCs w:val="13"/>
+                <w:vertAlign w:val="baseline"/>
+                <w:lang w:val="en" w:eastAsia="zh-CN"/>
+              </w:rPr>
+              <w:tab/>
+            </w:r>
+            <w:r>
+              <w:rPr>
+                <w:rFonts w:hint="default" w:ascii="Inconsolata" w:hAnsi="Inconsolata" w:cs="Inconsolata"/>
+                <w:sz w:val="18"/>
+                <w:szCs w:val="13"/>
+                <w:vertAlign w:val="baseline"/>
+                <w:lang w:val="en" w:eastAsia="zh-CN"/>
+              </w:rPr>
+              <w:t>Osign = Asign ^ Bsign;</w:t>
+            </w:r>
+            <w:r>
+              <w:rPr>
+                <w:rFonts w:hint="default" w:ascii="Inconsolata" w:hAnsi="Inconsolata" w:cs="Inconsolata"/>
+                <w:sz w:val="18"/>
+                <w:szCs w:val="13"/>
+                <w:vertAlign w:val="baseline"/>
+                <w:lang w:val="en" w:eastAsia="zh-CN"/>
+              </w:rPr>
+              <w:tab/>
+            </w:r>
+          </w:p>
+          <w:p>
+            <w:pPr>
+              <w:pStyle w:val="13"/>
+              <w:widowControl w:val="0"/>
+              <w:bidi w:val="0"/>
+              <w:jc w:val="left"/>
+              <w:rPr>
+                <w:rFonts w:hint="default" w:ascii="Inconsolata" w:hAnsi="Inconsolata" w:cs="Inconsolata"/>
+                <w:sz w:val="18"/>
+                <w:szCs w:val="13"/>
+                <w:vertAlign w:val="baseline"/>
+                <w:lang w:val="en" w:eastAsia="zh-CN"/>
+              </w:rPr>
+            </w:pPr>
+            <w:r>
+              <w:rPr>
+                <w:rFonts w:hint="default" w:ascii="Inconsolata" w:hAnsi="Inconsolata" w:cs="Inconsolata"/>
+                <w:sz w:val="18"/>
+                <w:szCs w:val="13"/>
+                <w:vertAlign w:val="baseline"/>
+                <w:lang w:val="en" w:eastAsia="zh-CN"/>
+              </w:rPr>
+              <w:tab/>
+            </w:r>
+            <w:r>
+              <w:rPr>
+                <w:rFonts w:hint="default" w:ascii="Inconsolata" w:hAnsi="Inconsolata" w:cs="Inconsolata"/>
+                <w:sz w:val="18"/>
+                <w:szCs w:val="13"/>
+                <w:vertAlign w:val="baseline"/>
+                <w:lang w:val="en" w:eastAsia="zh-CN"/>
+              </w:rPr>
+              <w:t>// normlizing number for case of ofraction &gt; 1</w:t>
+            </w:r>
+          </w:p>
+          <w:p>
+            <w:pPr>
+              <w:pStyle w:val="13"/>
+              <w:widowControl w:val="0"/>
+              <w:bidi w:val="0"/>
+              <w:jc w:val="left"/>
+              <w:rPr>
+                <w:rFonts w:hint="default" w:ascii="Inconsolata" w:hAnsi="Inconsolata" w:cs="Inconsolata"/>
+                <w:sz w:val="18"/>
+                <w:szCs w:val="13"/>
+                <w:vertAlign w:val="baseline"/>
+                <w:lang w:val="en" w:eastAsia="zh-CN"/>
+              </w:rPr>
+            </w:pPr>
+            <w:r>
+              <w:rPr>
+                <w:rFonts w:hint="default" w:ascii="Inconsolata" w:hAnsi="Inconsolata" w:cs="Inconsolata"/>
+                <w:sz w:val="18"/>
+                <w:szCs w:val="13"/>
+                <w:vertAlign w:val="baseline"/>
+                <w:lang w:val="en" w:eastAsia="zh-CN"/>
+              </w:rPr>
+              <w:tab/>
+            </w:r>
+            <w:r>
+              <w:rPr>
+                <w:rFonts w:hint="default" w:ascii="Inconsolata" w:hAnsi="Inconsolata" w:cs="Inconsolata"/>
+                <w:sz w:val="18"/>
+                <w:szCs w:val="13"/>
+                <w:vertAlign w:val="baseline"/>
+                <w:lang w:val="en" w:eastAsia="zh-CN"/>
+              </w:rPr>
+              <w:t>if (carryFra)</w:t>
+            </w:r>
+          </w:p>
+          <w:p>
+            <w:pPr>
+              <w:pStyle w:val="13"/>
+              <w:widowControl w:val="0"/>
+              <w:bidi w:val="0"/>
+              <w:jc w:val="left"/>
+              <w:rPr>
+                <w:rFonts w:hint="default" w:ascii="Inconsolata" w:hAnsi="Inconsolata" w:cs="Inconsolata"/>
+                <w:sz w:val="18"/>
+                <w:szCs w:val="13"/>
+                <w:vertAlign w:val="baseline"/>
+                <w:lang w:val="en" w:eastAsia="zh-CN"/>
+              </w:rPr>
+            </w:pPr>
+            <w:r>
+              <w:rPr>
+                <w:rFonts w:hint="default" w:ascii="Inconsolata" w:hAnsi="Inconsolata" w:cs="Inconsolata"/>
+                <w:sz w:val="18"/>
+                <w:szCs w:val="13"/>
+                <w:vertAlign w:val="baseline"/>
+                <w:lang w:val="en" w:eastAsia="zh-CN"/>
+              </w:rPr>
+              <w:tab/>
+            </w:r>
+            <w:r>
+              <w:rPr>
+                <w:rFonts w:hint="default" w:ascii="Inconsolata" w:hAnsi="Inconsolata" w:cs="Inconsolata"/>
+                <w:sz w:val="18"/>
+                <w:szCs w:val="13"/>
+                <w:vertAlign w:val="baseline"/>
+                <w:lang w:val="en" w:eastAsia="zh-CN"/>
+              </w:rPr>
+              <w:tab/>
+            </w:r>
+            <w:r>
+              <w:rPr>
+                <w:rFonts w:hint="default" w:ascii="Inconsolata" w:hAnsi="Inconsolata" w:cs="Inconsolata"/>
+                <w:sz w:val="18"/>
+                <w:szCs w:val="13"/>
+                <w:vertAlign w:val="baseline"/>
+                <w:lang w:val="en" w:eastAsia="zh-CN"/>
+              </w:rPr>
+              <w:t>Ofraction_HI = Ofraction_HI&gt;&gt;1;</w:t>
+            </w:r>
+          </w:p>
+          <w:p>
+            <w:pPr>
+              <w:pStyle w:val="13"/>
+              <w:widowControl w:val="0"/>
+              <w:bidi w:val="0"/>
+              <w:jc w:val="left"/>
+              <w:rPr>
+                <w:rFonts w:hint="default" w:ascii="Inconsolata" w:hAnsi="Inconsolata" w:cs="Inconsolata"/>
+                <w:sz w:val="18"/>
+                <w:szCs w:val="13"/>
+                <w:vertAlign w:val="baseline"/>
+                <w:lang w:val="en" w:eastAsia="zh-CN"/>
+              </w:rPr>
+            </w:pPr>
+            <w:r>
+              <w:rPr>
+                <w:rFonts w:hint="default" w:ascii="Inconsolata" w:hAnsi="Inconsolata" w:cs="Inconsolata"/>
+                <w:sz w:val="18"/>
+                <w:szCs w:val="13"/>
+                <w:vertAlign w:val="baseline"/>
+                <w:lang w:val="en" w:eastAsia="zh-CN"/>
+              </w:rPr>
+              <w:tab/>
+            </w:r>
+            <w:r>
+              <w:rPr>
+                <w:rFonts w:hint="default" w:ascii="Inconsolata" w:hAnsi="Inconsolata" w:cs="Inconsolata"/>
+                <w:sz w:val="18"/>
+                <w:szCs w:val="13"/>
+                <w:vertAlign w:val="baseline"/>
+                <w:lang w:val="en" w:eastAsia="zh-CN"/>
+              </w:rPr>
+              <w:t>//check the exponent</w:t>
+            </w:r>
+          </w:p>
+          <w:p>
+            <w:pPr>
+              <w:pStyle w:val="13"/>
+              <w:widowControl w:val="0"/>
+              <w:bidi w:val="0"/>
+              <w:jc w:val="left"/>
+              <w:rPr>
+                <w:rFonts w:hint="default" w:ascii="Inconsolata" w:hAnsi="Inconsolata" w:cs="Inconsolata"/>
+                <w:sz w:val="18"/>
+                <w:szCs w:val="13"/>
+                <w:vertAlign w:val="baseline"/>
+                <w:lang w:val="en" w:eastAsia="zh-CN"/>
+              </w:rPr>
+            </w:pPr>
+            <w:r>
+              <w:rPr>
+                <w:rFonts w:hint="default" w:ascii="Inconsolata" w:hAnsi="Inconsolata" w:cs="Inconsolata"/>
+                <w:sz w:val="18"/>
+                <w:szCs w:val="13"/>
+                <w:vertAlign w:val="baseline"/>
+                <w:lang w:val="en" w:eastAsia="zh-CN"/>
+              </w:rPr>
+              <w:tab/>
+            </w:r>
+            <w:r>
+              <w:rPr>
+                <w:rFonts w:hint="default" w:ascii="Inconsolata" w:hAnsi="Inconsolata" w:cs="Inconsolata"/>
+                <w:sz w:val="18"/>
+                <w:szCs w:val="13"/>
+                <w:vertAlign w:val="baseline"/>
+                <w:lang w:val="en" w:eastAsia="zh-CN"/>
+              </w:rPr>
+              <w:t>if (carryExp)</w:t>
+            </w:r>
+          </w:p>
+          <w:p>
+            <w:pPr>
+              <w:pStyle w:val="13"/>
+              <w:widowControl w:val="0"/>
+              <w:bidi w:val="0"/>
+              <w:jc w:val="left"/>
+              <w:rPr>
+                <w:rFonts w:hint="default" w:ascii="Inconsolata" w:hAnsi="Inconsolata" w:cs="Inconsolata"/>
+                <w:sz w:val="18"/>
+                <w:szCs w:val="13"/>
+                <w:vertAlign w:val="baseline"/>
+                <w:lang w:val="en" w:eastAsia="zh-CN"/>
+              </w:rPr>
+            </w:pPr>
+            <w:r>
+              <w:rPr>
+                <w:rFonts w:hint="default" w:ascii="Inconsolata" w:hAnsi="Inconsolata" w:cs="Inconsolata"/>
+                <w:sz w:val="18"/>
+                <w:szCs w:val="13"/>
+                <w:vertAlign w:val="baseline"/>
+                <w:lang w:val="en" w:eastAsia="zh-CN"/>
+              </w:rPr>
+              <w:tab/>
+            </w:r>
+            <w:r>
+              <w:rPr>
+                <w:rFonts w:hint="default" w:ascii="Inconsolata" w:hAnsi="Inconsolata" w:cs="Inconsolata"/>
+                <w:sz w:val="18"/>
+                <w:szCs w:val="13"/>
+                <w:vertAlign w:val="baseline"/>
+                <w:lang w:val="en" w:eastAsia="zh-CN"/>
+              </w:rPr>
+              <w:tab/>
+            </w:r>
+            <w:r>
+              <w:rPr>
+                <w:rFonts w:hint="default" w:ascii="Inconsolata" w:hAnsi="Inconsolata" w:cs="Inconsolata"/>
+                <w:sz w:val="18"/>
+                <w:szCs w:val="13"/>
+                <w:vertAlign w:val="baseline"/>
+                <w:lang w:val="en" w:eastAsia="zh-CN"/>
+              </w:rPr>
+              <w:t xml:space="preserve">$display("overflow"); </w:t>
+            </w:r>
+          </w:p>
+          <w:p>
+            <w:pPr>
+              <w:pStyle w:val="13"/>
+              <w:widowControl w:val="0"/>
+              <w:bidi w:val="0"/>
+              <w:jc w:val="left"/>
+              <w:rPr>
+                <w:rFonts w:hint="default" w:ascii="Inconsolata" w:hAnsi="Inconsolata" w:cs="Inconsolata"/>
+                <w:sz w:val="18"/>
+                <w:szCs w:val="13"/>
+                <w:vertAlign w:val="baseline"/>
+                <w:lang w:val="en" w:eastAsia="zh-CN"/>
+              </w:rPr>
+            </w:pPr>
+            <w:r>
+              <w:rPr>
+                <w:rFonts w:hint="default" w:ascii="Inconsolata" w:hAnsi="Inconsolata" w:cs="Inconsolata"/>
+                <w:sz w:val="18"/>
+                <w:szCs w:val="13"/>
+                <w:vertAlign w:val="baseline"/>
+                <w:lang w:val="en" w:eastAsia="zh-CN"/>
+              </w:rPr>
+              <w:tab/>
+            </w:r>
+            <w:r>
+              <w:rPr>
+                <w:rFonts w:hint="default" w:ascii="Inconsolata" w:hAnsi="Inconsolata" w:cs="Inconsolata"/>
+                <w:sz w:val="18"/>
+                <w:szCs w:val="13"/>
+                <w:vertAlign w:val="baseline"/>
+                <w:lang w:val="en" w:eastAsia="zh-CN"/>
+              </w:rPr>
+              <w:t>op = {Osign , Opower , Ofraction_HI};</w:t>
+            </w:r>
+          </w:p>
+          <w:p>
+            <w:pPr>
+              <w:pStyle w:val="13"/>
+              <w:widowControl w:val="0"/>
+              <w:bidi w:val="0"/>
+              <w:jc w:val="left"/>
+              <w:rPr>
+                <w:rFonts w:hint="default" w:ascii="Inconsolata" w:hAnsi="Inconsolata" w:cs="Inconsolata"/>
+                <w:sz w:val="18"/>
+                <w:szCs w:val="13"/>
+                <w:vertAlign w:val="baseline"/>
+                <w:lang w:val="en" w:eastAsia="zh-CN"/>
+              </w:rPr>
+            </w:pPr>
+            <w:r>
+              <w:rPr>
+                <w:rFonts w:hint="default" w:ascii="Inconsolata" w:hAnsi="Inconsolata" w:cs="Inconsolata"/>
+                <w:sz w:val="18"/>
+                <w:szCs w:val="13"/>
+                <w:vertAlign w:val="baseline"/>
+                <w:lang w:val="en" w:eastAsia="zh-CN"/>
+              </w:rPr>
+              <w:t>end</w:t>
+            </w:r>
+          </w:p>
+          <w:p>
+            <w:pPr>
+              <w:pStyle w:val="13"/>
+              <w:widowControl w:val="0"/>
+              <w:bidi w:val="0"/>
+              <w:jc w:val="left"/>
+              <w:rPr>
+                <w:rFonts w:hint="default" w:ascii="Inconsolata" w:hAnsi="Inconsolata" w:cs="Inconsolata"/>
+                <w:sz w:val="18"/>
+                <w:szCs w:val="13"/>
+                <w:vertAlign w:val="baseline"/>
+                <w:lang w:val="en" w:eastAsia="zh-CN"/>
+              </w:rPr>
+            </w:pPr>
+            <w:r>
+              <w:rPr>
+                <w:rFonts w:hint="default" w:ascii="Inconsolata" w:hAnsi="Inconsolata" w:cs="Inconsolata"/>
+                <w:sz w:val="18"/>
+                <w:szCs w:val="13"/>
+                <w:vertAlign w:val="baseline"/>
+                <w:lang w:val="en" w:eastAsia="zh-CN"/>
+              </w:rPr>
+              <w:tab/>
+            </w:r>
+          </w:p>
+          <w:p>
+            <w:pPr>
+              <w:pStyle w:val="13"/>
+              <w:widowControl w:val="0"/>
+              <w:bidi w:val="0"/>
+              <w:jc w:val="left"/>
+              <w:rPr>
+                <w:rFonts w:hint="default" w:ascii="Inconsolata" w:hAnsi="Inconsolata" w:cs="Inconsolata"/>
+                <w:sz w:val="18"/>
+                <w:szCs w:val="13"/>
+                <w:vertAlign w:val="baseline"/>
+                <w:lang w:val="en" w:eastAsia="zh-CN"/>
+              </w:rPr>
+            </w:pPr>
+            <w:r>
+              <w:rPr>
+                <w:rFonts w:hint="default" w:ascii="Inconsolata" w:hAnsi="Inconsolata" w:cs="Inconsolata"/>
+                <w:sz w:val="18"/>
+                <w:szCs w:val="13"/>
+                <w:vertAlign w:val="baseline"/>
+                <w:lang w:val="en" w:eastAsia="zh-CN"/>
+              </w:rPr>
+              <w:t>endmodule</w:t>
+            </w:r>
+          </w:p>
+          <w:p>
+            <w:pPr>
+              <w:pStyle w:val="13"/>
+              <w:widowControl w:val="0"/>
+              <w:bidi w:val="0"/>
+              <w:jc w:val="center"/>
+              <w:rPr>
+                <w:rFonts w:hint="default" w:ascii="DejaVu Sans" w:hAnsi="DejaVu Sans" w:cs="DejaVu Sans"/>
+                <w:sz w:val="18"/>
+                <w:szCs w:val="13"/>
+                <w:vertAlign w:val="baseline"/>
+                <w:lang w:val="en" w:eastAsia="zh-CN"/>
+              </w:rPr>
+            </w:pPr>
+          </w:p>
+        </w:tc>
+      </w:tr>
+    </w:tbl>
+    <w:p>
+      <w:pPr>
+        <w:pStyle w:val="13"/>
+        <w:bidi w:val="0"/>
+        <w:jc w:val="center"/>
+        <w:rPr>
+          <w:rFonts w:hint="default"/>
+          <w:sz w:val="18"/>
+          <w:szCs w:val="13"/>
           <w:lang w:val="en" w:eastAsia="zh-CN"/>
         </w:rPr>
       </w:pPr>
@@ -2977,11 +4889,25 @@
       <w:lvlJc w:val="left"/>
     </w:lvl>
   </w:abstractNum>
+  <w:abstractNum w:abstractNumId="2">
+    <w:nsid w:val="FFFF914E"/>
+    <w:multiLevelType w:val="singleLevel"/>
+    <w:tmpl w:val="FFFF914E"/>
+    <w:lvl w:ilvl="0" w:tentative="0">
+      <w:start w:val="1"/>
+      <w:numFmt w:val="decimal"/>
+      <w:lvlText w:val="%1-"/>
+      <w:lvlJc w:val="left"/>
+    </w:lvl>
+  </w:abstractNum>
   <w:num w:numId="1">
     <w:abstractNumId w:val="0"/>
   </w:num>
   <w:num w:numId="2">
     <w:abstractNumId w:val="1"/>
+  </w:num>
+  <w:num w:numId="3">
+    <w:abstractNumId w:val="2"/>
   </w:num>
 </w:numbering>
 </file>
@@ -3299,6 +5225,7 @@
     <w:name w:val="heading 3"/>
     <w:basedOn w:val="1"/>
     <w:next w:val="1"/>
+    <w:link w:val="17"/>
     <w:unhideWhenUsed/>
     <w:qFormat/>
     <w:uiPriority w:val="0"/>
@@ -3459,6 +5386,18 @@
       <w:rFonts w:ascii="PT Serif" w:hAnsi="PT Serif"/>
       <w:i/>
       <w:sz w:val="24"/>
+    </w:rPr>
+  </w:style>
+  <w:style w:type="character" w:customStyle="1" w:styleId="17">
+    <w:name w:val="Heading 3 Char"/>
+    <w:link w:val="4"/>
+    <w:qFormat/>
+    <w:uiPriority w:val="0"/>
+    <w:rPr>
+      <w:b/>
+      <w:bCs/>
+      <w:sz w:val="32"/>
+      <w:szCs w:val="32"/>
     </w:rPr>
   </w:style>
 </w:styles>

</xml_diff>

<commit_message>
documented + fix typo
</commit_message>
<xml_diff>
--- a/Document.docx
+++ b/Document.docx
@@ -63,6 +63,12 @@
             <w:insideV w:val="single" w:color="auto" w:sz="4" w:space="0"/>
           </w:tblBorders>
           <w:tblLayout w:type="fixed"/>
+          <w:tblCellMar>
+            <w:top w:w="0" w:type="dxa"/>
+            <w:left w:w="108" w:type="dxa"/>
+            <w:bottom w:w="0" w:type="dxa"/>
+            <w:right w:w="108" w:type="dxa"/>
+          </w:tblCellMar>
         </w:tblPrEx>
         <w:tc>
           <w:tcPr>
@@ -2925,6 +2931,19 @@
         <w:t>“Coding stuff...”</w:t>
       </w:r>
     </w:p>
+    <w:p>
+      <w:pPr>
+        <w:pStyle w:val="13"/>
+        <w:bidi w:val="0"/>
+        <w:jc w:val="center"/>
+        <w:rPr>
+          <w:rFonts w:hint="default"/>
+          <w:sz w:val="18"/>
+          <w:szCs w:val="13"/>
+          <w:lang w:val="en" w:eastAsia="zh-CN"/>
+        </w:rPr>
+      </w:pPr>
+    </w:p>
     <w:tbl>
       <w:tblPr>
         <w:tblStyle w:val="10"/>
@@ -2938,6 +2957,7 @@
           <w:insideH w:val="single" w:color="auto" w:sz="4" w:space="0"/>
           <w:insideV w:val="single" w:color="auto" w:sz="4" w:space="0"/>
         </w:tblBorders>
+        <w:shd w:val="clear" w:color="auto" w:fill="D7D7D7" w:themeFill="background1" w:themeFillShade="D8"/>
         <w:tblLayout w:type="fixed"/>
         <w:tblCellMar>
           <w:top w:w="0" w:type="dxa"/>
@@ -2964,6 +2984,7 @@
         <w:tc>
           <w:tcPr>
             <w:tcW w:w="8522" w:type="dxa"/>
+            <w:shd w:val="clear" w:color="auto" w:fill="D7D7D7" w:themeFill="background1" w:themeFillShade="D8"/>
           </w:tcPr>
           <w:p>
             <w:pPr>
@@ -3309,8 +3330,6 @@
               </w:rPr>
               <w:t>logic [7:0]Opower;</w:t>
             </w:r>
-            <w:bookmarkStart w:id="0" w:name="_GoBack"/>
-            <w:bookmarkEnd w:id="0"/>
           </w:p>
           <w:p>
             <w:pPr>
@@ -4377,13 +4396,451 @@
     </w:tbl>
     <w:p>
       <w:pPr>
-        <w:pStyle w:val="13"/>
-        <w:bidi w:val="0"/>
-        <w:jc w:val="center"/>
         <w:rPr>
           <w:rFonts w:hint="default"/>
           <w:sz w:val="18"/>
           <w:szCs w:val="13"/>
+          <w:lang w:val="en" w:eastAsia="zh-CN"/>
+        </w:rPr>
+      </w:pPr>
+      <w:r>
+        <w:rPr>
+          <w:rFonts w:hint="default"/>
+          <w:sz w:val="18"/>
+          <w:szCs w:val="13"/>
+          <w:lang w:val="en" w:eastAsia="zh-CN"/>
+        </w:rPr>
+        <w:br w:type="page"/>
+      </w:r>
+    </w:p>
+    <w:p>
+      <w:pPr>
+        <w:pStyle w:val="15"/>
+        <w:bidi w:val="0"/>
+        <w:spacing w:line="360" w:lineRule="auto"/>
+        <w:ind w:firstLine="90" w:firstLineChars="50"/>
+        <w:rPr>
+          <w:rFonts w:hint="default"/>
+          <w:sz w:val="18"/>
+          <w:szCs w:val="11"/>
+          <w:lang w:val="en" w:eastAsia="zh-CN"/>
+        </w:rPr>
+      </w:pPr>
+    </w:p>
+    <w:p>
+      <w:pPr>
+        <w:pStyle w:val="15"/>
+        <w:bidi w:val="0"/>
+        <w:spacing w:line="360" w:lineRule="auto"/>
+        <w:ind w:firstLine="180" w:firstLineChars="50"/>
+        <w:rPr>
+          <w:rFonts w:hint="default"/>
+          <w:sz w:val="36"/>
+          <w:szCs w:val="22"/>
+          <w:lang w:val="en" w:eastAsia="zh-CN"/>
+        </w:rPr>
+      </w:pPr>
+      <w:r>
+        <w:rPr>
+          <w:rFonts w:hint="default"/>
+          <w:sz w:val="36"/>
+          <w:szCs w:val="22"/>
+          <w:lang w:val="en" w:eastAsia="zh-CN"/>
+        </w:rPr>
+        <w:t>appendix A</w:t>
+      </w:r>
+      <w:r>
+        <w:rPr>
+          <w:rFonts w:hint="default"/>
+          <w:color w:val="000000" w:themeColor="text1"/>
+          <w:sz w:val="36"/>
+          <w:szCs w:val="22"/>
+          <w:highlight w:val="cyan"/>
+          <w:lang w:val="en" w:eastAsia="zh-CN"/>
+          <w14:textFill>
+            <w14:solidFill>
+              <w14:schemeClr w14:val="tx1"/>
+            </w14:solidFill>
+          </w14:textFill>
+        </w:rPr>
+        <w:t>:</w:t>
+      </w:r>
+    </w:p>
+    <w:p>
+      <w:pPr>
+        <w:pStyle w:val="12"/>
+        <w:bidi w:val="0"/>
+        <w:jc w:val="both"/>
+        <w:rPr>
+          <w:rFonts w:hint="default"/>
+          <w:lang w:val="en" w:eastAsia="zh-CN"/>
+        </w:rPr>
+      </w:pPr>
+      <w:r>
+        <w:rPr>
+          <w:rFonts w:hint="default"/>
+          <w:lang w:val="en" w:eastAsia="zh-CN"/>
+        </w:rPr>
+        <w:t xml:space="preserve">// here add screenshot of a working process and pictures of us celebrating </w:t>
+      </w:r>
+    </w:p>
+    <w:p>
+      <w:pPr>
+        <w:rPr>
+          <w:rFonts w:hint="default"/>
+          <w:lang w:val="en" w:eastAsia="zh-CN"/>
+        </w:rPr>
+      </w:pPr>
+      <w:r>
+        <w:rPr>
+          <w:rFonts w:hint="default"/>
+          <w:lang w:val="en" w:eastAsia="zh-CN"/>
+        </w:rPr>
+        <w:br w:type="page"/>
+      </w:r>
+    </w:p>
+    <w:p>
+      <w:pPr>
+        <w:pStyle w:val="15"/>
+        <w:bidi w:val="0"/>
+        <w:spacing w:line="360" w:lineRule="auto"/>
+        <w:ind w:firstLine="90" w:firstLineChars="50"/>
+        <w:rPr>
+          <w:rFonts w:hint="default"/>
+          <w:sz w:val="18"/>
+          <w:szCs w:val="11"/>
+          <w:lang w:val="en" w:eastAsia="zh-CN"/>
+        </w:rPr>
+      </w:pPr>
+    </w:p>
+    <w:p>
+      <w:pPr>
+        <w:pStyle w:val="15"/>
+        <w:bidi w:val="0"/>
+        <w:spacing w:line="360" w:lineRule="auto"/>
+        <w:ind w:firstLine="180" w:firstLineChars="50"/>
+        <w:rPr>
+          <w:rFonts w:hint="default"/>
+          <w:sz w:val="36"/>
+          <w:szCs w:val="22"/>
+          <w:lang w:val="en" w:eastAsia="zh-CN"/>
+        </w:rPr>
+      </w:pPr>
+      <w:r>
+        <w:rPr>
+          <w:rFonts w:hint="default"/>
+          <w:sz w:val="36"/>
+          <w:szCs w:val="22"/>
+          <w:lang w:val="en" w:eastAsia="zh-CN"/>
+        </w:rPr>
+        <w:t>appendix B</w:t>
+      </w:r>
+      <w:r>
+        <w:rPr>
+          <w:rFonts w:hint="default"/>
+          <w:color w:val="000000" w:themeColor="text1"/>
+          <w:sz w:val="36"/>
+          <w:szCs w:val="22"/>
+          <w:highlight w:val="cyan"/>
+          <w:lang w:val="en" w:eastAsia="zh-CN"/>
+          <w14:textFill>
+            <w14:solidFill>
+              <w14:schemeClr w14:val="tx1"/>
+            </w14:solidFill>
+          </w14:textFill>
+        </w:rPr>
+        <w:t>:</w:t>
+      </w:r>
+    </w:p>
+    <w:p>
+      <w:pPr>
+        <w:bidi w:val="0"/>
+        <w:ind w:firstLine="420" w:firstLineChars="0"/>
+        <w:rPr>
+          <w:rFonts w:hint="default"/>
+          <w:lang w:val="en" w:eastAsia="zh-CN"/>
+        </w:rPr>
+      </w:pPr>
+    </w:p>
+    <w:p>
+      <w:pPr>
+        <w:bidi w:val="0"/>
+        <w:ind w:firstLine="420" w:firstLineChars="0"/>
+        <w:rPr>
+          <w:rFonts w:hint="default"/>
+          <w:lang w:val="en" w:eastAsia="zh-CN"/>
+        </w:rPr>
+      </w:pPr>
+      <w:r>
+        <w:rPr>
+          <w:rFonts w:hint="default"/>
+          <w:lang w:val="en" w:eastAsia="zh-CN"/>
+        </w:rPr>
+        <w:t>We used many tools to code, simulate, and check results here’s a list of them</w:t>
+      </w:r>
+    </w:p>
+    <w:p>
+      <w:pPr>
+        <w:bidi w:val="0"/>
+        <w:ind w:firstLine="420" w:firstLineChars="0"/>
+        <w:rPr>
+          <w:rFonts w:hint="default"/>
+          <w:lang w:val="en" w:eastAsia="zh-CN"/>
+        </w:rPr>
+      </w:pPr>
+    </w:p>
+    <w:p>
+      <w:pPr>
+        <w:numPr>
+          <w:ilvl w:val="0"/>
+          <w:numId w:val="4"/>
+        </w:numPr>
+        <w:bidi w:val="0"/>
+        <w:ind w:firstLine="420" w:firstLineChars="0"/>
+        <w:rPr>
+          <w:rFonts w:hint="default"/>
+          <w:lang w:val="en" w:eastAsia="zh-CN"/>
+        </w:rPr>
+      </w:pPr>
+      <w:r>
+        <w:rPr>
+          <w:rFonts w:hint="default"/>
+          <w:lang w:val="en" w:eastAsia="zh-CN"/>
+        </w:rPr>
+        <w:t>Verilog: C like hardware description language</w:t>
+      </w:r>
+    </w:p>
+    <w:p>
+      <w:pPr>
+        <w:numPr>
+          <w:ilvl w:val="0"/>
+          <w:numId w:val="4"/>
+        </w:numPr>
+        <w:bidi w:val="0"/>
+        <w:ind w:firstLine="420" w:firstLineChars="0"/>
+        <w:rPr>
+          <w:rFonts w:hint="default"/>
+          <w:lang w:val="en" w:eastAsia="zh-CN"/>
+        </w:rPr>
+      </w:pPr>
+      <w:r>
+        <w:rPr>
+          <w:rFonts w:hint="default"/>
+          <w:lang w:val="en" w:eastAsia="zh-CN"/>
+        </w:rPr>
+        <w:t>ModelSim: simulation software</w:t>
+      </w:r>
+    </w:p>
+    <w:p>
+      <w:pPr>
+        <w:numPr>
+          <w:ilvl w:val="0"/>
+          <w:numId w:val="4"/>
+        </w:numPr>
+        <w:bidi w:val="0"/>
+        <w:ind w:firstLine="420" w:firstLineChars="0"/>
+        <w:rPr>
+          <w:rFonts w:hint="default"/>
+          <w:lang w:val="en" w:eastAsia="zh-CN"/>
+        </w:rPr>
+      </w:pPr>
+      <w:r>
+        <w:rPr>
+          <w:rFonts w:hint="default"/>
+          <w:lang w:val="en" w:eastAsia="zh-CN"/>
+        </w:rPr>
+        <w:t>Python: high-level programming language</w:t>
+      </w:r>
+    </w:p>
+    <w:p>
+      <w:pPr>
+        <w:rPr>
+          <w:rFonts w:hint="default"/>
+          <w:lang w:val="en" w:eastAsia="zh-CN"/>
+        </w:rPr>
+      </w:pPr>
+      <w:r>
+        <w:rPr>
+          <w:rFonts w:hint="default"/>
+          <w:lang w:val="en" w:eastAsia="zh-CN"/>
+        </w:rPr>
+        <w:br w:type="page"/>
+      </w:r>
+    </w:p>
+    <w:p>
+      <w:pPr>
+        <w:pStyle w:val="15"/>
+        <w:bidi w:val="0"/>
+        <w:spacing w:line="360" w:lineRule="auto"/>
+        <w:ind w:firstLine="90" w:firstLineChars="50"/>
+        <w:rPr>
+          <w:rFonts w:hint="default"/>
+          <w:sz w:val="18"/>
+          <w:szCs w:val="11"/>
+          <w:lang w:val="en" w:eastAsia="zh-CN"/>
+        </w:rPr>
+      </w:pPr>
+    </w:p>
+    <w:p>
+      <w:pPr>
+        <w:pStyle w:val="15"/>
+        <w:bidi w:val="0"/>
+        <w:spacing w:line="360" w:lineRule="auto"/>
+        <w:ind w:firstLine="180" w:firstLineChars="50"/>
+        <w:rPr>
+          <w:rFonts w:hint="default"/>
+          <w:sz w:val="36"/>
+          <w:szCs w:val="22"/>
+          <w:lang w:val="en" w:eastAsia="zh-CN"/>
+        </w:rPr>
+      </w:pPr>
+      <w:r>
+        <w:rPr>
+          <w:rFonts w:hint="default"/>
+          <w:sz w:val="36"/>
+          <w:szCs w:val="22"/>
+          <w:lang w:val="en" w:eastAsia="zh-CN"/>
+        </w:rPr>
+        <w:t>appendix C</w:t>
+      </w:r>
+      <w:r>
+        <w:rPr>
+          <w:rFonts w:hint="default"/>
+          <w:color w:val="000000" w:themeColor="text1"/>
+          <w:sz w:val="36"/>
+          <w:szCs w:val="22"/>
+          <w:highlight w:val="cyan"/>
+          <w:lang w:val="en" w:eastAsia="zh-CN"/>
+          <w14:textFill>
+            <w14:solidFill>
+              <w14:schemeClr w14:val="tx1"/>
+            </w14:solidFill>
+          </w14:textFill>
+        </w:rPr>
+        <w:t>:</w:t>
+      </w:r>
+    </w:p>
+    <w:p>
+      <w:pPr>
+        <w:numPr>
+          <w:numId w:val="0"/>
+        </w:numPr>
+        <w:bidi w:val="0"/>
+        <w:rPr>
+          <w:rFonts w:hint="default"/>
+          <w:lang w:val="en" w:eastAsia="zh-CN"/>
+        </w:rPr>
+      </w:pPr>
+    </w:p>
+    <w:p>
+      <w:pPr>
+        <w:pStyle w:val="15"/>
+        <w:bidi w:val="0"/>
+        <w:rPr>
+          <w:rFonts w:hint="default"/>
+          <w:lang w:val="en" w:eastAsia="zh-CN"/>
+        </w:rPr>
+      </w:pPr>
+      <w:r>
+        <w:rPr>
+          <w:rFonts w:hint="default"/>
+          <w:lang w:val="en" w:eastAsia="zh-CN"/>
+        </w:rPr>
+        <w:t>References</w:t>
+      </w:r>
+    </w:p>
+    <w:p>
+      <w:pPr>
+        <w:numPr>
+          <w:numId w:val="0"/>
+        </w:numPr>
+        <w:bidi w:val="0"/>
+        <w:rPr>
+          <w:rFonts w:hint="default"/>
+          <w:lang w:val="en" w:eastAsia="zh-CN"/>
+        </w:rPr>
+      </w:pPr>
+    </w:p>
+    <w:p>
+      <w:pPr>
+        <w:numPr>
+          <w:ilvl w:val="0"/>
+          <w:numId w:val="5"/>
+        </w:numPr>
+        <w:bidi w:val="0"/>
+        <w:rPr>
+          <w:rFonts w:hint="default"/>
+          <w:lang w:val="en" w:eastAsia="zh-CN"/>
+        </w:rPr>
+      </w:pPr>
+      <w:r>
+        <w:rPr>
+          <w:rFonts w:hint="default"/>
+          <w:lang w:val="en" w:eastAsia="zh-CN"/>
+        </w:rPr>
+        <w:t>Computer Organization and Design David A. Patterson and John L. Hennessy, 5</w:t>
+      </w:r>
+      <w:r>
+        <w:rPr>
+          <w:rFonts w:hint="default"/>
+          <w:vertAlign w:val="superscript"/>
+          <w:lang w:val="en" w:eastAsia="zh-CN"/>
+        </w:rPr>
+        <w:t>th</w:t>
+      </w:r>
+      <w:r>
+        <w:rPr>
+          <w:rFonts w:hint="default"/>
+          <w:lang w:val="en" w:eastAsia="zh-CN"/>
+        </w:rPr>
+        <w:t xml:space="preserve"> ed.</w:t>
+      </w:r>
+      <w:bookmarkStart w:id="0" w:name="_GoBack"/>
+      <w:bookmarkEnd w:id="0"/>
+    </w:p>
+    <w:p>
+      <w:pPr>
+        <w:numPr>
+          <w:ilvl w:val="0"/>
+          <w:numId w:val="5"/>
+        </w:numPr>
+        <w:bidi w:val="0"/>
+        <w:rPr>
+          <w:rFonts w:hint="default"/>
+          <w:lang w:val="en" w:eastAsia="zh-CN"/>
+        </w:rPr>
+      </w:pPr>
+      <w:r>
+        <w:rPr>
+          <w:rFonts w:hint="default"/>
+          <w:lang w:val="en" w:eastAsia="zh-CN"/>
+        </w:rPr>
+        <w:t>Digital Design and Computer Architecture David Money Harris and Sarah L. Harris, 2</w:t>
+      </w:r>
+      <w:r>
+        <w:rPr>
+          <w:rFonts w:hint="default"/>
+          <w:vertAlign w:val="superscript"/>
+          <w:lang w:val="en" w:eastAsia="zh-CN"/>
+        </w:rPr>
+        <w:t>nd</w:t>
+      </w:r>
+      <w:r>
+        <w:rPr>
+          <w:rFonts w:hint="default"/>
+          <w:lang w:val="en" w:eastAsia="zh-CN"/>
+        </w:rPr>
+        <w:t xml:space="preserve"> ed.</w:t>
+      </w:r>
+    </w:p>
+    <w:p>
+      <w:pPr>
+        <w:numPr>
+          <w:numId w:val="0"/>
+        </w:numPr>
+        <w:bidi w:val="0"/>
+        <w:rPr>
+          <w:rFonts w:hint="default"/>
           <w:lang w:val="en" w:eastAsia="zh-CN"/>
         </w:rPr>
       </w:pPr>
@@ -4890,12 +5347,36 @@
     </w:lvl>
   </w:abstractNum>
   <w:abstractNum w:abstractNumId="2">
+    <w:nsid w:val="F3BEF4CC"/>
+    <w:multiLevelType w:val="singleLevel"/>
+    <w:tmpl w:val="F3BEF4CC"/>
+    <w:lvl w:ilvl="0" w:tentative="0">
+      <w:start w:val="1"/>
+      <w:numFmt w:val="decimal"/>
+      <w:suff w:val="space"/>
+      <w:lvlText w:val="%1-"/>
+      <w:lvlJc w:val="left"/>
+    </w:lvl>
+  </w:abstractNum>
+  <w:abstractNum w:abstractNumId="3">
     <w:nsid w:val="FFFF914E"/>
     <w:multiLevelType w:val="singleLevel"/>
     <w:tmpl w:val="FFFF914E"/>
     <w:lvl w:ilvl="0" w:tentative="0">
       <w:start w:val="1"/>
       <w:numFmt w:val="decimal"/>
+      <w:lvlText w:val="%1-"/>
+      <w:lvlJc w:val="left"/>
+    </w:lvl>
+  </w:abstractNum>
+  <w:abstractNum w:abstractNumId="4">
+    <w:nsid w:val="4FF68EFD"/>
+    <w:multiLevelType w:val="singleLevel"/>
+    <w:tmpl w:val="4FF68EFD"/>
+    <w:lvl w:ilvl="0" w:tentative="0">
+      <w:start w:val="1"/>
+      <w:numFmt w:val="decimal"/>
+      <w:suff w:val="space"/>
       <w:lvlText w:val="%1-"/>
       <w:lvlJc w:val="left"/>
     </w:lvl>
@@ -4907,6 +5388,12 @@
     <w:abstractNumId w:val="1"/>
   </w:num>
   <w:num w:numId="3">
+    <w:abstractNumId w:val="3"/>
+  </w:num>
+  <w:num w:numId="4">
+    <w:abstractNumId w:val="4"/>
+  </w:num>
+  <w:num w:numId="5">
     <w:abstractNumId w:val="2"/>
   </w:num>
 </w:numbering>

</xml_diff>